<commit_message>
Sắp xếp lại category, bổ sung chỉnh sửa layout (xem phần giữa và phần cuối)
</commit_message>
<xml_diff>
--- a/resources/documents/NEWSVN 1.0.docx
+++ b/resources/documents/NEWSVN 1.0.docx
@@ -252,7 +252,21 @@
           <w:rFonts w:ascii="Arial" w:hAnsi="Arial" w:cs="Arial"/>
           <w:b/>
         </w:rPr>
-        <w:t>Kinh tế - xã hội</w:t>
+        <w:t>X</w:t>
+      </w:r>
+      <w:r>
+        <w:rPr>
+          <w:rFonts w:ascii="Arial" w:hAnsi="Arial" w:cs="Arial"/>
+          <w:b/>
+        </w:rPr>
+        <w:t>ã hội</w:t>
+      </w:r>
+      <w:r>
+        <w:rPr>
+          <w:rFonts w:ascii="Arial" w:hAnsi="Arial" w:cs="Arial"/>
+          <w:b/>
+        </w:rPr>
+        <w:t>:</w:t>
       </w:r>
     </w:p>
     <w:p>
@@ -306,43 +320,37 @@
         <w:rPr>
           <w:rFonts w:ascii="Arial" w:hAnsi="Arial" w:cs="Arial"/>
         </w:rPr>
-        <w:t xml:space="preserve">Là chuyên mục thể hiện các thông tin về các lĩnh vực kinh tế như: </w:t>
-      </w:r>
-      <w:r>
-        <w:rPr>
-          <w:rFonts w:ascii="Arial" w:hAnsi="Arial" w:cs="Arial"/>
-        </w:rPr>
-        <w:t>chứng khoán, BĐS, các bài viết chủ đề về kinh doan</w:t>
-      </w:r>
-      <w:r>
-        <w:rPr>
-          <w:rFonts w:ascii="Arial" w:hAnsi="Arial" w:cs="Arial"/>
-        </w:rPr>
-        <w:t>h v.v…</w:t>
-      </w:r>
-    </w:p>
-    <w:p>
-      <w:pPr>
-        <w:pStyle w:val="ListParagraph"/>
-        <w:numPr>
-          <w:ilvl w:val="0"/>
-          <w:numId w:val="22"/>
-        </w:numPr>
-        <w:rPr>
-          <w:rFonts w:ascii="Arial" w:hAnsi="Arial" w:cs="Arial"/>
-        </w:rPr>
-      </w:pPr>
-      <w:r>
-        <w:rPr>
-          <w:rFonts w:ascii="Arial" w:hAnsi="Arial" w:cs="Arial"/>
-        </w:rPr>
-        <w:t xml:space="preserve">và các thông tin trong lĩnh vực xã hội như: thời sự trong và ngoài nước, các bài viết về chủ đề xã hội, </w:t>
-      </w:r>
-      <w:r>
-        <w:rPr>
-          <w:rFonts w:ascii="Arial" w:hAnsi="Arial" w:cs="Arial"/>
-        </w:rPr>
-        <w:t>giáo dục v.v…</w:t>
+        <w:t xml:space="preserve">Là chuyên mục thể hiện các thông tin về </w:t>
+      </w:r>
+      <w:r>
+        <w:rPr>
+          <w:rFonts w:ascii="Arial" w:hAnsi="Arial" w:cs="Arial"/>
+        </w:rPr>
+        <w:t xml:space="preserve">lĩnh vực xã hội như: thời sự trong và ngoài nước, các bài viết về chủ đề xã hội, </w:t>
+      </w:r>
+      <w:r>
+        <w:rPr>
+          <w:rFonts w:ascii="Arial" w:hAnsi="Arial" w:cs="Arial"/>
+        </w:rPr>
+        <w:t>giáo dục</w:t>
+      </w:r>
+      <w:r>
+        <w:rPr>
+          <w:rFonts w:ascii="Arial" w:hAnsi="Arial" w:cs="Arial"/>
+        </w:rPr>
+        <w:t>, ngoại kiều</w:t>
+      </w:r>
+      <w:r>
+        <w:rPr>
+          <w:rFonts w:ascii="Arial" w:hAnsi="Arial" w:cs="Arial"/>
+        </w:rPr>
+        <w:t>, pháp luật</w:t>
+      </w:r>
+      <w:r>
+        <w:rPr>
+          <w:rFonts w:ascii="Arial" w:hAnsi="Arial" w:cs="Arial"/>
+        </w:rPr>
+        <w:t xml:space="preserve"> v.v…</w:t>
       </w:r>
     </w:p>
     <w:p>
@@ -354,6 +362,69 @@
         </w:numPr>
         <w:rPr>
           <w:rFonts w:ascii="Arial" w:hAnsi="Arial" w:cs="Arial"/>
+          <w:b/>
+        </w:rPr>
+      </w:pPr>
+      <w:r>
+        <w:rPr>
+          <w:rFonts w:ascii="Arial" w:hAnsi="Arial" w:cs="Arial"/>
+          <w:b/>
+        </w:rPr>
+        <w:t>Kinh tế</w:t>
+      </w:r>
+      <w:r>
+        <w:rPr>
+          <w:rFonts w:ascii="Arial" w:hAnsi="Arial" w:cs="Arial"/>
+          <w:b/>
+        </w:rPr>
+        <w:t>:</w:t>
+      </w:r>
+    </w:p>
+    <w:p>
+      <w:pPr>
+        <w:pStyle w:val="ListParagraph"/>
+        <w:numPr>
+          <w:ilvl w:val="0"/>
+          <w:numId w:val="24"/>
+        </w:numPr>
+        <w:rPr>
+          <w:rFonts w:ascii="Arial" w:hAnsi="Arial" w:cs="Arial"/>
+        </w:rPr>
+      </w:pPr>
+      <w:r>
+        <w:rPr>
+          <w:rFonts w:ascii="Arial" w:hAnsi="Arial" w:cs="Arial"/>
+        </w:rPr>
+        <w:t>Là chuyên mục thể hiện các thông tin về</w:t>
+      </w:r>
+      <w:r>
+        <w:rPr>
+          <w:rFonts w:ascii="Arial" w:hAnsi="Arial" w:cs="Arial"/>
+        </w:rPr>
+        <w:t xml:space="preserve"> </w:t>
+      </w:r>
+      <w:r>
+        <w:rPr>
+          <w:rFonts w:ascii="Arial" w:hAnsi="Arial" w:cs="Arial"/>
+        </w:rPr>
+        <w:t xml:space="preserve"> </w:t>
+      </w:r>
+      <w:r>
+        <w:rPr>
+          <w:rFonts w:ascii="Arial" w:hAnsi="Arial" w:cs="Arial"/>
+        </w:rPr>
+        <w:t>các lĩnh vực kinh tế như: chứng khoán, BĐS, các bài viết chủ đề về kinh doanh v.v…</w:t>
+      </w:r>
+    </w:p>
+    <w:p>
+      <w:pPr>
+        <w:pStyle w:val="ListParagraph"/>
+        <w:numPr>
+          <w:ilvl w:val="0"/>
+          <w:numId w:val="6"/>
+        </w:numPr>
+        <w:rPr>
+          <w:rFonts w:ascii="Arial" w:hAnsi="Arial" w:cs="Arial"/>
         </w:rPr>
       </w:pPr>
       <w:r>
@@ -474,14 +545,7 @@
           <w:rFonts w:ascii="Arial" w:hAnsi="Arial" w:cs="Arial"/>
           <w:b/>
         </w:rPr>
-        <w:t>Công nghệ</w:t>
-      </w:r>
-      <w:r>
-        <w:rPr>
-          <w:rFonts w:ascii="Arial" w:hAnsi="Arial" w:cs="Arial"/>
-          <w:b/>
-        </w:rPr>
-        <w:t xml:space="preserve"> - Khoa học</w:t>
+        <w:t>Khoa học</w:t>
       </w:r>
       <w:r>
         <w:rPr>
@@ -494,7 +558,19 @@
         <w:rPr>
           <w:rFonts w:ascii="Arial" w:hAnsi="Arial" w:cs="Arial"/>
         </w:rPr>
-        <w:t xml:space="preserve"> là chuyên mục về các chủ đề như: CNTT (máy tính), ĐT, Xe, Các sự kiện khoa họ</w:t>
+        <w:t xml:space="preserve"> là chuyên mục về các chủ đề</w:t>
+      </w:r>
+      <w:r>
+        <w:rPr>
+          <w:rFonts w:ascii="Arial" w:hAnsi="Arial" w:cs="Arial"/>
+        </w:rPr>
+        <w:t xml:space="preserve"> khoa học – công nghệ</w:t>
+      </w:r>
+      <w:r>
+        <w:rPr>
+          <w:rFonts w:ascii="Arial" w:hAnsi="Arial" w:cs="Arial"/>
+        </w:rPr>
+        <w:t xml:space="preserve"> như: CNTT (máy tính), ĐT, Xe, Các sự kiện khoa họ</w:t>
       </w:r>
       <w:r>
         <w:rPr>
@@ -544,6 +620,33 @@
         </w:numPr>
         <w:rPr>
           <w:rFonts w:ascii="Arial" w:hAnsi="Arial" w:cs="Arial"/>
+          <w:b/>
+        </w:rPr>
+      </w:pPr>
+      <w:r>
+        <w:rPr>
+          <w:rFonts w:ascii="Arial" w:hAnsi="Arial" w:cs="Arial"/>
+          <w:b/>
+        </w:rPr>
+        <w:t>Tình yêu</w:t>
+      </w:r>
+      <w:r>
+        <w:rPr>
+          <w:rFonts w:ascii="Arial" w:hAnsi="Arial" w:cs="Arial"/>
+          <w:b/>
+        </w:rPr>
+        <w:t xml:space="preserve"> – Gia đình</w:t>
+      </w:r>
+    </w:p>
+    <w:p>
+      <w:pPr>
+        <w:pStyle w:val="ListParagraph"/>
+        <w:numPr>
+          <w:ilvl w:val="0"/>
+          <w:numId w:val="24"/>
+        </w:numPr>
+        <w:rPr>
+          <w:rFonts w:ascii="Arial" w:hAnsi="Arial" w:cs="Arial"/>
           <w:highlight w:val="yellow"/>
         </w:rPr>
       </w:pPr>
@@ -583,316 +686,1056 @@
         <w:pStyle w:val="ListParagraph"/>
         <w:numPr>
           <w:ilvl w:val="0"/>
+          <w:numId w:val="24"/>
+        </w:numPr>
+        <w:rPr>
+          <w:rFonts w:ascii="Arial" w:hAnsi="Arial" w:cs="Arial"/>
+          <w:highlight w:val="yellow"/>
+        </w:rPr>
+      </w:pPr>
+      <w:r>
+        <w:rPr>
+          <w:rFonts w:ascii="Arial" w:hAnsi="Arial" w:cs="Arial"/>
+          <w:b/>
+          <w:highlight w:val="yellow"/>
+        </w:rPr>
+        <w:lastRenderedPageBreak/>
+        <w:t>Tâm sự</w:t>
+      </w:r>
+      <w:r>
+        <w:rPr>
+          <w:rFonts w:ascii="Arial" w:hAnsi="Arial" w:cs="Arial"/>
+          <w:b/>
+          <w:highlight w:val="yellow"/>
+        </w:rPr>
+        <w:t>-tìm bạn</w:t>
+      </w:r>
+      <w:r>
+        <w:rPr>
+          <w:rFonts w:ascii="Arial" w:hAnsi="Arial" w:cs="Arial"/>
+          <w:b/>
+          <w:highlight w:val="yellow"/>
+        </w:rPr>
+        <w:t>:</w:t>
+      </w:r>
+      <w:r>
+        <w:rPr>
+          <w:rFonts w:ascii="Arial" w:hAnsi="Arial" w:cs="Arial"/>
+          <w:highlight w:val="yellow"/>
+        </w:rPr>
+        <w:t xml:space="preserve"> chuyên mục dành riêng cho bạn đọc, mục đích cho độc giả đăng tải các bài viết của chính họ về các vấn đề tình yêu, hôn nhân, </w:t>
+      </w:r>
+      <w:r>
+        <w:rPr>
+          <w:rFonts w:ascii="Arial" w:hAnsi="Arial" w:cs="Arial"/>
+          <w:highlight w:val="yellow"/>
+        </w:rPr>
+        <w:t>cũng như chia sẻ những cảm xúc trong cuộc sống. ngoài ra còn có mục tìm bạn, cho phép đăng tải những thông tin độc giả nhằm giao lưu kết bạn.</w:t>
+      </w:r>
+    </w:p>
+    <w:p>
+      <w:pPr>
+        <w:pStyle w:val="ListParagraph"/>
+        <w:numPr>
+          <w:ilvl w:val="0"/>
           <w:numId w:val="6"/>
         </w:numPr>
         <w:rPr>
           <w:rFonts w:ascii="Arial" w:hAnsi="Arial" w:cs="Arial"/>
+        </w:rPr>
+      </w:pPr>
+      <w:r>
+        <w:rPr>
+          <w:rFonts w:ascii="Arial" w:hAnsi="Arial" w:cs="Arial"/>
+          <w:b/>
+        </w:rPr>
+        <w:t>Rao nhanh:</w:t>
+      </w:r>
+      <w:r>
+        <w:rPr>
+          <w:rFonts w:ascii="Arial" w:hAnsi="Arial" w:cs="Arial"/>
+        </w:rPr>
+        <w:t xml:space="preserve"> chuyên mục đăng tải các mẩu tin dạng quảng cáo ngắn gọn</w:t>
+      </w:r>
+      <w:r>
+        <w:rPr>
+          <w:rFonts w:ascii="Arial" w:hAnsi="Arial" w:cs="Arial"/>
+        </w:rPr>
+        <w:t xml:space="preserve"> được phân loại theo category: bđs, xe, đt, thời trang, thông tin tuyển dụng v.v…</w:t>
+      </w:r>
+    </w:p>
+    <w:p>
+      <w:pPr>
+        <w:pStyle w:val="ListParagraph"/>
+        <w:numPr>
+          <w:ilvl w:val="0"/>
+          <w:numId w:val="6"/>
+        </w:numPr>
+        <w:rPr>
+          <w:rFonts w:ascii="Arial" w:hAnsi="Arial" w:cs="Arial"/>
+        </w:rPr>
+      </w:pPr>
+      <w:r>
+        <w:rPr>
+          <w:rFonts w:ascii="Arial" w:hAnsi="Arial" w:cs="Arial"/>
+          <w:b/>
+        </w:rPr>
+        <w:t>Thư giãn:</w:t>
+      </w:r>
+      <w:r>
+        <w:rPr>
+          <w:rFonts w:ascii="Arial" w:hAnsi="Arial" w:cs="Arial"/>
+        </w:rPr>
+        <w:t xml:space="preserve"> chuyên mục đăng tải các đoạn video clip hài, các câu truyện vui</w:t>
+      </w:r>
+      <w:r>
+        <w:rPr>
+          <w:rFonts w:ascii="Arial" w:hAnsi="Arial" w:cs="Arial"/>
+        </w:rPr>
+        <w:t>, ảnh</w:t>
+      </w:r>
+      <w:r>
+        <w:rPr>
+          <w:rFonts w:ascii="Arial" w:hAnsi="Arial" w:cs="Arial"/>
+        </w:rPr>
+        <w:t>…</w:t>
+      </w:r>
+    </w:p>
+    <w:p>
+      <w:pPr>
+        <w:pStyle w:val="ListParagraph"/>
+        <w:rPr>
+          <w:rFonts w:ascii="Arial" w:hAnsi="Arial" w:cs="Arial"/>
+          <w:b/>
+        </w:rPr>
+      </w:pPr>
+    </w:p>
+    <w:p>
+      <w:pPr>
+        <w:pStyle w:val="ListParagraph"/>
+        <w:numPr>
+          <w:ilvl w:val="0"/>
+          <w:numId w:val="25"/>
+        </w:numPr>
+        <w:rPr>
+          <w:rFonts w:ascii="Arial" w:hAnsi="Arial" w:cs="Arial"/>
+          <w:b/>
+          <w:highlight w:val="cyan"/>
+          <w:u w:val="single"/>
+        </w:rPr>
+      </w:pPr>
+      <w:r>
+        <w:rPr>
+          <w:rFonts w:ascii="Arial" w:hAnsi="Arial" w:cs="Arial"/>
+          <w:b/>
+          <w:highlight w:val="cyan"/>
+          <w:u w:val="single"/>
+        </w:rPr>
+        <w:t>Thứ tự sắp xếp trên menu:</w:t>
+      </w:r>
+    </w:p>
+    <w:p>
+      <w:pPr>
+        <w:pStyle w:val="ListParagraph"/>
+        <w:rPr>
+          <w:rFonts w:ascii="Arial" w:hAnsi="Arial" w:cs="Arial"/>
+          <w:b/>
+        </w:rPr>
+      </w:pPr>
+      <w:r>
+        <w:rPr>
+          <w:rFonts w:ascii="Arial" w:hAnsi="Arial" w:cs="Arial"/>
+          <w:b/>
+          <w:highlight w:val="cyan"/>
+        </w:rPr>
+        <w:t>1: Xã hội, 2: Kinh tế, 3: Văn hóa, 4: Thể thao, 5: Khoa học, 6: Du lịch-ẩm thực, 7: Góc teen, 8: Tình yêu-Gia đình, 9: Rao nhanh, 10: Thư giãn</w:t>
+      </w:r>
+    </w:p>
+    <w:p>
+      <w:pPr>
+        <w:pStyle w:val="ListParagraph"/>
+        <w:rPr>
+          <w:rFonts w:ascii="Arial" w:hAnsi="Arial" w:cs="Arial"/>
+        </w:rPr>
+      </w:pPr>
+    </w:p>
+    <w:p>
+      <w:pPr>
+        <w:pStyle w:val="ListParagraph"/>
+        <w:numPr>
+          <w:ilvl w:val="0"/>
+          <w:numId w:val="11"/>
+        </w:numPr>
+        <w:rPr>
+          <w:rFonts w:ascii="Arial" w:hAnsi="Arial" w:cs="Arial"/>
+          <w:b/>
+          <w:u w:val="single"/>
+        </w:rPr>
+      </w:pPr>
+      <w:r>
+        <w:rPr>
+          <w:rFonts w:ascii="Arial" w:hAnsi="Arial" w:cs="Arial"/>
+          <w:b/>
+          <w:u w:val="single"/>
+        </w:rPr>
+        <w:t>Bố cục trang newsvn:</w:t>
+      </w:r>
+    </w:p>
+    <w:p>
+      <w:pPr>
+        <w:rPr>
+          <w:rFonts w:ascii="Arial" w:hAnsi="Arial" w:cs="Arial"/>
+          <w:i/>
+        </w:rPr>
+      </w:pPr>
+      <w:r>
+        <w:rPr>
+          <w:rFonts w:ascii="Arial" w:hAnsi="Arial" w:cs="Arial"/>
+          <w:i/>
+        </w:rPr>
+        <w:t xml:space="preserve">Bố cục thiết kế hài hòa. Bao gồm các phần chính + chức năng </w:t>
+      </w:r>
+      <w:r>
+        <w:rPr>
+          <w:rFonts w:ascii="Arial" w:hAnsi="Arial" w:cs="Arial"/>
+          <w:i/>
+        </w:rPr>
+        <w:t>:</w:t>
+      </w:r>
+    </w:p>
+    <w:p>
+      <w:pPr>
+        <w:pStyle w:val="ListParagraph"/>
+        <w:numPr>
+          <w:ilvl w:val="0"/>
+          <w:numId w:val="12"/>
+        </w:numPr>
+        <w:rPr>
+          <w:rFonts w:ascii="Arial" w:hAnsi="Arial" w:cs="Arial"/>
+          <w:b/>
+          <w:u w:val="single"/>
+        </w:rPr>
+      </w:pPr>
+      <w:r>
+        <w:rPr>
+          <w:rFonts w:ascii="Arial" w:hAnsi="Arial" w:cs="Arial"/>
+          <w:b/>
+          <w:u w:val="single"/>
+        </w:rPr>
+        <w:t xml:space="preserve">Banner: </w:t>
+      </w:r>
+    </w:p>
+    <w:p>
+      <w:pPr>
+        <w:pStyle w:val="ListParagraph"/>
+        <w:numPr>
+          <w:ilvl w:val="0"/>
+          <w:numId w:val="1"/>
+        </w:numPr>
+        <w:rPr>
+          <w:rFonts w:ascii="Arial" w:hAnsi="Arial" w:cs="Arial"/>
+        </w:rPr>
+      </w:pPr>
+      <w:r>
+        <w:rPr>
+          <w:rFonts w:ascii="Arial" w:hAnsi="Arial" w:cs="Arial"/>
+        </w:rPr>
+        <w:t>Left: logo của newsvn</w:t>
+      </w:r>
+    </w:p>
+    <w:p>
+      <w:pPr>
+        <w:pStyle w:val="ListParagraph"/>
+        <w:numPr>
+          <w:ilvl w:val="0"/>
+          <w:numId w:val="1"/>
+        </w:numPr>
+        <w:rPr>
+          <w:rFonts w:ascii="Arial" w:hAnsi="Arial" w:cs="Arial"/>
+        </w:rPr>
+      </w:pPr>
+      <w:r>
+        <w:rPr>
+          <w:rFonts w:ascii="Arial" w:hAnsi="Arial" w:cs="Arial"/>
+        </w:rPr>
+        <w:t>Right: được thiết kế để thay đổi theo chủ đề, theo mùa v.v… vd: đại hội đảng, 30-4, tết…</w:t>
+      </w:r>
+    </w:p>
+    <w:p>
+      <w:pPr>
+        <w:pStyle w:val="ListParagraph"/>
+        <w:numPr>
+          <w:ilvl w:val="0"/>
+          <w:numId w:val="1"/>
+        </w:numPr>
+        <w:rPr>
+          <w:rFonts w:ascii="Arial" w:hAnsi="Arial" w:cs="Arial"/>
+        </w:rPr>
+      </w:pPr>
+      <w:r>
+        <w:rPr>
+          <w:rFonts w:ascii="Arial" w:hAnsi="Arial" w:cs="Arial"/>
+        </w:rPr>
+        <w:t xml:space="preserve">Bên dưới banner là </w:t>
+      </w:r>
+      <w:r>
+        <w:rPr>
+          <w:rFonts w:ascii="Arial" w:hAnsi="Arial" w:cs="Arial"/>
+        </w:rPr>
+        <w:t>menu ngang của newsvn (có thể thiết kế cách điệu lên trên top?)</w:t>
+      </w:r>
+    </w:p>
+    <w:p>
+      <w:pPr>
+        <w:pStyle w:val="ListParagraph"/>
+        <w:numPr>
+          <w:ilvl w:val="0"/>
+          <w:numId w:val="1"/>
+        </w:numPr>
+        <w:rPr>
+          <w:rFonts w:ascii="Arial" w:hAnsi="Arial" w:cs="Arial"/>
+        </w:rPr>
+      </w:pPr>
+      <w:r>
+        <w:rPr>
+          <w:rFonts w:ascii="Arial" w:hAnsi="Arial" w:cs="Arial"/>
+        </w:rPr>
+        <w:t>Trên khu vực banner tìm vị trí đặt textbox tìm kiếm sao cho phù hợp với layout newsvn</w:t>
+      </w:r>
+    </w:p>
+    <w:p>
+      <w:pPr>
+        <w:pStyle w:val="ListParagraph"/>
+        <w:numPr>
+          <w:ilvl w:val="0"/>
+          <w:numId w:val="12"/>
+        </w:numPr>
+        <w:rPr>
+          <w:rFonts w:ascii="Arial" w:hAnsi="Arial" w:cs="Arial"/>
+          <w:b/>
+          <w:u w:val="single"/>
+        </w:rPr>
+      </w:pPr>
+      <w:r>
+        <w:rPr>
+          <w:rFonts w:ascii="Arial" w:hAnsi="Arial" w:cs="Arial"/>
+          <w:b/>
+          <w:u w:val="single"/>
+        </w:rPr>
+        <w:t>Main:</w:t>
+      </w:r>
+    </w:p>
+    <w:p>
+      <w:pPr>
+        <w:pStyle w:val="ListParagraph"/>
+        <w:numPr>
+          <w:ilvl w:val="0"/>
+          <w:numId w:val="1"/>
+        </w:numPr>
+        <w:rPr>
+          <w:rFonts w:ascii="Arial" w:hAnsi="Arial" w:cs="Arial"/>
+        </w:rPr>
+      </w:pPr>
+      <w:r>
+        <w:rPr>
+          <w:rFonts w:ascii="Arial" w:hAnsi="Arial" w:cs="Arial"/>
+        </w:rPr>
+        <w:t>Layout 2 phần:left , right</w:t>
+      </w:r>
+    </w:p>
+    <w:p>
+      <w:pPr>
+        <w:pStyle w:val="ListParagraph"/>
+        <w:numPr>
+          <w:ilvl w:val="0"/>
+          <w:numId w:val="1"/>
+        </w:numPr>
+        <w:rPr>
+          <w:rFonts w:ascii="Arial" w:hAnsi="Arial" w:cs="Arial"/>
+        </w:rPr>
+      </w:pPr>
+      <w:r>
+        <w:rPr>
+          <w:rFonts w:ascii="Arial" w:hAnsi="Arial" w:cs="Arial"/>
+        </w:rPr>
+        <w:t>Left:</w:t>
+      </w:r>
+      <w:r>
+        <w:rPr>
+          <w:rFonts w:ascii="Arial" w:hAnsi="Arial" w:cs="Arial"/>
+        </w:rPr>
+        <w:t xml:space="preserve"> </w:t>
+      </w:r>
+      <w:r>
+        <w:rPr>
+          <w:rFonts w:ascii="Arial" w:hAnsi="Arial" w:cs="Arial"/>
+        </w:rPr>
+        <w:t>thể hiện toàn bộ các chủ đề của newsvn.</w:t>
+      </w:r>
+      <w:r>
+        <w:rPr>
+          <w:rFonts w:ascii="Arial" w:hAnsi="Arial" w:cs="Arial"/>
+        </w:rPr>
+        <w:t xml:space="preserve"> Bao gồm 1portlet hot news (top)</w:t>
+      </w:r>
+      <w:r>
+        <w:rPr>
+          <w:rFonts w:ascii="Arial" w:hAnsi="Arial" w:cs="Arial"/>
+        </w:rPr>
+        <w:t>, 1 portlet small</w:t>
+      </w:r>
+      <w:r>
+        <w:rPr>
+          <w:rFonts w:ascii="Arial" w:hAnsi="Arial" w:cs="Arial"/>
+        </w:rPr>
+        <w:t xml:space="preserve"> và nhiều portlet chuyên đề</w:t>
+      </w:r>
+    </w:p>
+    <w:p>
+      <w:pPr>
+        <w:pStyle w:val="ListParagraph"/>
+        <w:rPr>
+          <w:rFonts w:ascii="Arial" w:hAnsi="Arial" w:cs="Arial"/>
+        </w:rPr>
+      </w:pPr>
+      <w:r>
+        <w:rPr>
+          <w:rFonts w:ascii="Arial" w:hAnsi="Arial" w:cs="Arial"/>
+        </w:rPr>
+        <w:sym w:font="Wingdings" w:char="F0E0"/>
+      </w:r>
+      <w:r>
+        <w:rPr>
+          <w:rFonts w:ascii="Arial" w:hAnsi="Arial" w:cs="Arial"/>
+        </w:rPr>
+        <w:t>portlet hot news:</w:t>
+      </w:r>
+      <w:r>
+        <w:rPr>
+          <w:rFonts w:ascii="Arial" w:hAnsi="Arial" w:cs="Arial"/>
+        </w:rPr>
+        <w:t xml:space="preserve"> </w:t>
+      </w:r>
+      <w:r>
+        <w:rPr>
+          <w:rFonts w:ascii="Arial" w:hAnsi="Arial" w:cs="Arial"/>
+        </w:rPr>
+        <w:t>Top main: phần đầu tiên của cột left sẽ là nơi hiển thị thông tin hot, bao gồm 1 khung thể hiện tin hot (các tin hot khác sẽ được hiển thị khi click vào btn next hay previous)</w:t>
+      </w:r>
+      <w:r>
+        <w:rPr>
+          <w:rFonts w:ascii="Arial" w:hAnsi="Arial" w:cs="Arial"/>
+        </w:rPr>
+        <w:t>, được thể hiện với 1 ảnh lớn, title và mô tả</w:t>
+      </w:r>
+      <w:r>
+        <w:rPr>
+          <w:rFonts w:ascii="Arial" w:hAnsi="Arial" w:cs="Arial"/>
+        </w:rPr>
+        <w:t>. Tại portlet hot news này, thiết kế danh sách</w:t>
+      </w:r>
+      <w:r>
+        <w:rPr>
+          <w:rFonts w:ascii="Arial" w:hAnsi="Arial" w:cs="Arial"/>
+        </w:rPr>
+        <w:t xml:space="preserve"> (list dạng text link)</w:t>
+      </w:r>
+      <w:r>
+        <w:rPr>
+          <w:rFonts w:ascii="Arial" w:hAnsi="Arial" w:cs="Arial"/>
+        </w:rPr>
+        <w:t xml:space="preserve"> các tin mới nhất sao cho cách điệu (các site điện tử truyền thống hiện tại thể hiện danh sách tin mới bên </w:t>
+      </w:r>
+      <w:r>
+        <w:rPr>
+          <w:rFonts w:ascii="Arial" w:hAnsi="Arial" w:cs="Arial"/>
+        </w:rPr>
+        <w:t>phải</w:t>
+      </w:r>
+      <w:r>
+        <w:rPr>
+          <w:rFonts w:ascii="Arial" w:hAnsi="Arial" w:cs="Arial"/>
+        </w:rPr>
+        <w:t xml:space="preserve"> tin hot)</w:t>
+      </w:r>
+    </w:p>
+    <w:p>
+      <w:pPr>
+        <w:pStyle w:val="ListParagraph"/>
+        <w:rPr>
+          <w:rFonts w:ascii="Arial" w:hAnsi="Arial" w:cs="Arial"/>
+        </w:rPr>
+      </w:pPr>
+      <w:r>
+        <w:rPr>
+          <w:rFonts w:ascii="Arial" w:hAnsi="Arial" w:cs="Arial"/>
+        </w:rPr>
+        <w:sym w:font="Wingdings" w:char="F0E0"/>
+      </w:r>
+      <w:r>
+        <w:rPr>
+          <w:rFonts w:ascii="Arial" w:hAnsi="Arial" w:cs="Arial"/>
+        </w:rPr>
+        <w:t>portlet chuyên đề: sẽ lần lượt được sắp xếp bên dưới portlet hot news, các chuyên mục trong portlet chuyên đề sẽ được thể hiện bên cạnh với dạng tab</w:t>
+      </w:r>
+      <w:r>
+        <w:rPr>
+          <w:rFonts w:ascii="Arial" w:hAnsi="Arial" w:cs="Arial"/>
+        </w:rPr>
+        <w:t>. Nội dung porlet chuyên đề sẽ thể hiện: 1 ảnh nhỏ, title, mô tả</w:t>
+      </w:r>
+      <w:r>
+        <w:rPr>
+          <w:rFonts w:ascii="Arial" w:hAnsi="Arial" w:cs="Arial"/>
+        </w:rPr>
+        <w:t>, 3 tin khác cùng thể lọai</w:t>
+      </w:r>
+      <w:r>
+        <w:rPr>
+          <w:rFonts w:ascii="Arial" w:hAnsi="Arial" w:cs="Arial"/>
+        </w:rPr>
+        <w:t>.</w:t>
+      </w:r>
+    </w:p>
+    <w:p>
+      <w:pPr>
+        <w:pStyle w:val="ListParagraph"/>
+        <w:numPr>
+          <w:ilvl w:val="0"/>
+          <w:numId w:val="1"/>
+        </w:numPr>
+        <w:rPr>
+          <w:rFonts w:ascii="Arial" w:hAnsi="Arial" w:cs="Arial"/>
+        </w:rPr>
+      </w:pPr>
+      <w:r>
+        <w:rPr>
+          <w:rFonts w:ascii="Arial" w:hAnsi="Arial" w:cs="Arial"/>
+        </w:rPr>
+        <w:t xml:space="preserve">Right: dành cho quảng cáo (có thể đưa textbox search vào top </w:t>
+      </w:r>
+      <w:r>
+        <w:rPr>
+          <w:rFonts w:ascii="Arial" w:hAnsi="Arial" w:cs="Arial"/>
+        </w:rPr>
+        <w:t>porlet quảng cáo )</w:t>
+      </w:r>
+      <w:r>
+        <w:rPr>
+          <w:rFonts w:ascii="Arial" w:hAnsi="Arial" w:cs="Arial"/>
+        </w:rPr>
+        <w:t xml:space="preserve"> dạng hình ảnh</w:t>
+      </w:r>
+      <w:r>
+        <w:rPr>
+          <w:rFonts w:ascii="Arial" w:hAnsi="Arial" w:cs="Arial"/>
+        </w:rPr>
+        <w:t>.</w:t>
+      </w:r>
+    </w:p>
+    <w:p>
+      <w:pPr>
+        <w:pStyle w:val="ListParagraph"/>
+        <w:numPr>
+          <w:ilvl w:val="0"/>
+          <w:numId w:val="12"/>
+        </w:numPr>
+        <w:rPr>
+          <w:rFonts w:ascii="Arial" w:hAnsi="Arial" w:cs="Arial"/>
+          <w:b/>
+          <w:u w:val="single"/>
+        </w:rPr>
+      </w:pPr>
+      <w:r>
+        <w:rPr>
+          <w:rFonts w:ascii="Arial" w:hAnsi="Arial" w:cs="Arial"/>
+          <w:b/>
+          <w:u w:val="single"/>
+        </w:rPr>
+        <w:t xml:space="preserve">Footer: </w:t>
+      </w:r>
+    </w:p>
+    <w:p>
+      <w:pPr>
+        <w:pStyle w:val="ListParagraph"/>
+        <w:rPr>
+          <w:rFonts w:ascii="Arial" w:hAnsi="Arial" w:cs="Arial"/>
+        </w:rPr>
+      </w:pPr>
+      <w:r>
+        <w:rPr>
+          <w:rFonts w:ascii="Arial" w:hAnsi="Arial" w:cs="Arial"/>
+        </w:rPr>
+        <w:t>phần cuối trang, hiển thị thông tin chi tiết toà soạn newsvn, liên hệ quảng cáo, góp ý v.v…</w:t>
+      </w:r>
+    </w:p>
+    <w:p>
+      <w:pPr>
+        <w:pStyle w:val="ListParagraph"/>
+        <w:rPr>
+          <w:rFonts w:ascii="Arial" w:hAnsi="Arial" w:cs="Arial"/>
+        </w:rPr>
+      </w:pPr>
+    </w:p>
+    <w:p>
+      <w:pPr>
+        <w:pStyle w:val="ListParagraph"/>
+        <w:rPr>
+          <w:rFonts w:ascii="Arial" w:hAnsi="Arial" w:cs="Arial"/>
+        </w:rPr>
+      </w:pPr>
+    </w:p>
+    <w:p>
+      <w:pPr>
+        <w:pStyle w:val="ListParagraph"/>
+        <w:rPr>
+          <w:rFonts w:ascii="Arial" w:hAnsi="Arial" w:cs="Arial"/>
+        </w:rPr>
+      </w:pPr>
+    </w:p>
+    <w:p>
+      <w:pPr>
+        <w:pStyle w:val="ListParagraph"/>
+        <w:rPr>
+          <w:rFonts w:ascii="Arial" w:hAnsi="Arial" w:cs="Arial"/>
+        </w:rPr>
+      </w:pPr>
+    </w:p>
+    <w:p>
+      <w:pPr>
+        <w:pStyle w:val="ListParagraph"/>
+        <w:rPr>
+          <w:rFonts w:ascii="Arial" w:hAnsi="Arial" w:cs="Arial"/>
+        </w:rPr>
+      </w:pPr>
+    </w:p>
+    <w:p>
+      <w:pPr>
+        <w:pStyle w:val="ListParagraph"/>
+        <w:rPr>
+          <w:rFonts w:ascii="Arial" w:hAnsi="Arial" w:cs="Arial"/>
+        </w:rPr>
+      </w:pPr>
+    </w:p>
+    <w:p>
+      <w:pPr>
+        <w:pStyle w:val="ListParagraph"/>
+        <w:numPr>
+          <w:ilvl w:val="0"/>
+          <w:numId w:val="11"/>
+        </w:numPr>
+        <w:rPr>
+          <w:rFonts w:ascii="Arial" w:hAnsi="Arial" w:cs="Arial"/>
+          <w:b/>
+          <w:u w:val="single"/>
+        </w:rPr>
+      </w:pPr>
+      <w:r>
+        <w:rPr>
+          <w:rFonts w:ascii="Arial" w:hAnsi="Arial" w:cs="Arial"/>
+          <w:b/>
+          <w:u w:val="single"/>
+        </w:rPr>
+        <w:lastRenderedPageBreak/>
+        <w:t>Yêu cầ</w:t>
+      </w:r>
+      <w:r>
+        <w:rPr>
+          <w:rFonts w:ascii="Arial" w:hAnsi="Arial" w:cs="Arial"/>
+          <w:b/>
+          <w:u w:val="single"/>
+        </w:rPr>
+        <w:t>u chức năng trên newsvn</w:t>
+      </w:r>
+    </w:p>
+    <w:p>
+      <w:pPr>
+        <w:pStyle w:val="ListParagraph"/>
+        <w:numPr>
+          <w:ilvl w:val="0"/>
+          <w:numId w:val="1"/>
+        </w:numPr>
+        <w:rPr>
+          <w:rFonts w:ascii="Arial" w:hAnsi="Arial" w:cs="Arial"/>
+        </w:rPr>
+      </w:pPr>
+      <w:r>
+        <w:rPr>
+          <w:rFonts w:ascii="Arial" w:hAnsi="Arial" w:cs="Arial"/>
+        </w:rPr>
+        <w:t xml:space="preserve">Cho phép bình luận trên 1 số bài viết (khi không được phép </w:t>
+      </w:r>
+      <w:r>
+        <w:rPr>
+          <w:rFonts w:ascii="Arial" w:hAnsi="Arial" w:cs="Arial"/>
+        </w:rPr>
+        <w:sym w:font="Wingdings" w:char="F0E0"/>
+      </w:r>
+      <w:r>
+        <w:rPr>
+          <w:rFonts w:ascii="Arial" w:hAnsi="Arial" w:cs="Arial"/>
+        </w:rPr>
+        <w:t xml:space="preserve"> không cho thấy)</w:t>
+      </w:r>
+    </w:p>
+    <w:p>
+      <w:pPr>
+        <w:pStyle w:val="ListParagraph"/>
+        <w:numPr>
+          <w:ilvl w:val="0"/>
+          <w:numId w:val="1"/>
+        </w:numPr>
+        <w:rPr>
+          <w:rFonts w:ascii="Arial" w:hAnsi="Arial" w:cs="Arial"/>
+        </w:rPr>
+      </w:pPr>
+      <w:r>
+        <w:rPr>
+          <w:rFonts w:ascii="Arial" w:hAnsi="Arial" w:cs="Arial"/>
+        </w:rPr>
+        <w:t>Cho phép đăng bài trên 1 số mục: tâm sự - tìm bạn v.v…</w:t>
+      </w:r>
+    </w:p>
+    <w:p>
+      <w:pPr>
+        <w:pStyle w:val="ListParagraph"/>
+        <w:numPr>
+          <w:ilvl w:val="0"/>
+          <w:numId w:val="1"/>
+        </w:numPr>
+        <w:rPr>
+          <w:rFonts w:ascii="Arial" w:hAnsi="Arial" w:cs="Arial"/>
+        </w:rPr>
+      </w:pPr>
+      <w:r>
+        <w:rPr>
+          <w:rFonts w:ascii="Arial" w:hAnsi="Arial" w:cs="Arial"/>
+        </w:rPr>
+        <w:t>Cho phép chia sẻ tin qua 1 số mạng xã hội như facebook, twitter</w:t>
+      </w:r>
+    </w:p>
+    <w:p>
+      <w:pPr>
+        <w:pStyle w:val="ListParagraph"/>
+        <w:numPr>
+          <w:ilvl w:val="0"/>
+          <w:numId w:val="1"/>
+        </w:numPr>
+        <w:rPr>
+          <w:rFonts w:ascii="Arial" w:hAnsi="Arial" w:cs="Arial"/>
+        </w:rPr>
+      </w:pPr>
+      <w:r>
+        <w:rPr>
+          <w:rFonts w:ascii="Arial" w:hAnsi="Arial" w:cs="Arial"/>
+        </w:rPr>
+        <w:t xml:space="preserve">Suggestion cho textbox search (suggestion toàn bộ các title trong trang trong vòng 1tuần </w:t>
+      </w:r>
+      <w:r>
+        <w:rPr>
+          <w:rFonts w:ascii="Arial" w:hAnsi="Arial" w:cs="Arial"/>
+        </w:rPr>
+        <w:t>trở lại)</w:t>
+      </w:r>
+    </w:p>
+    <w:p>
+      <w:pPr>
+        <w:pStyle w:val="ListParagraph"/>
+        <w:rPr>
+          <w:rFonts w:ascii="Arial" w:hAnsi="Arial" w:cs="Arial"/>
+        </w:rPr>
+      </w:pPr>
+    </w:p>
+    <w:p>
+      <w:pPr>
+        <w:pStyle w:val="ListParagraph"/>
+        <w:numPr>
+          <w:ilvl w:val="0"/>
+          <w:numId w:val="11"/>
+        </w:numPr>
+        <w:rPr>
+          <w:rFonts w:ascii="Arial" w:hAnsi="Arial" w:cs="Arial"/>
+        </w:rPr>
+      </w:pPr>
+      <w:r>
+        <w:rPr>
+          <w:rFonts w:ascii="Arial" w:hAnsi="Arial" w:cs="Arial"/>
+          <w:b/>
+          <w:u w:val="single"/>
+        </w:rPr>
+        <w:t>Yêu cầu kỹ thuật:</w:t>
+      </w:r>
+      <w:r>
+        <w:rPr>
+          <w:rFonts w:ascii="Arial" w:hAnsi="Arial" w:cs="Arial"/>
+        </w:rPr>
+        <w:t xml:space="preserve"> (phần nào không phát triển được – tốn nhiều nỗ lực sẽ note lại)</w:t>
+      </w:r>
+    </w:p>
+    <w:p>
+      <w:pPr>
+        <w:pStyle w:val="ListParagraph"/>
+        <w:numPr>
+          <w:ilvl w:val="0"/>
+          <w:numId w:val="1"/>
+        </w:numPr>
+        <w:rPr>
+          <w:rFonts w:ascii="Arial" w:hAnsi="Arial" w:cs="Arial"/>
+        </w:rPr>
+      </w:pPr>
+      <w:r>
+        <w:rPr>
+          <w:rFonts w:ascii="Arial" w:hAnsi="Arial" w:cs="Arial"/>
+        </w:rPr>
+        <w:t>Bố cục ưa nhìn, màu sắc chủ đạo đỏ-xanh (màu cờ vn + màu áo thanh niên vn)</w:t>
+      </w:r>
+      <w:r>
+        <w:t xml:space="preserve"> </w:t>
+      </w:r>
+      <w:r>
+        <w:rPr>
+          <w:rFonts w:ascii="Arial" w:hAnsi="Arial" w:cs="Arial"/>
+        </w:rPr>
+        <w:t>#EC5F06</w:t>
+      </w:r>
+      <w:r>
+        <w:rPr>
+          <w:rFonts w:ascii="Arial" w:hAnsi="Arial" w:cs="Arial"/>
+        </w:rPr>
+        <w:t xml:space="preserve"> - </w:t>
+      </w:r>
+      <w:r>
+        <w:rPr>
+          <w:rFonts w:ascii="Arial" w:hAnsi="Arial" w:cs="Arial"/>
+        </w:rPr>
+        <w:t>#9AB0CA</w:t>
+      </w:r>
+      <w:r>
+        <w:rPr>
+          <w:rFonts w:ascii="Arial" w:hAnsi="Arial" w:cs="Arial"/>
+        </w:rPr>
+        <w:t xml:space="preserve"> (có thể thay đổi sao cho phù hợp hơn, nhưng cố gắng theo màu chủ đạo đỏ-xanh)</w:t>
+      </w:r>
+    </w:p>
+    <w:p>
+      <w:pPr>
+        <w:pStyle w:val="ListParagraph"/>
+        <w:numPr>
+          <w:ilvl w:val="0"/>
+          <w:numId w:val="1"/>
+        </w:numPr>
+        <w:rPr>
+          <w:rFonts w:ascii="Arial" w:hAnsi="Arial" w:cs="Arial"/>
+        </w:rPr>
+      </w:pPr>
+      <w:r>
+        <w:rPr>
+          <w:rFonts w:ascii="Arial" w:hAnsi="Arial" w:cs="Arial"/>
+        </w:rPr>
+        <w:t>Trang thiết kế hoàn toàn trên thẻ &lt;DIV&gt;</w:t>
+      </w:r>
+    </w:p>
+    <w:p>
+      <w:pPr>
+        <w:pStyle w:val="ListParagraph"/>
+        <w:numPr>
+          <w:ilvl w:val="0"/>
+          <w:numId w:val="1"/>
+        </w:numPr>
+        <w:rPr>
+          <w:rFonts w:ascii="Arial" w:hAnsi="Arial" w:cs="Arial"/>
+        </w:rPr>
+      </w:pPr>
+      <w:r>
+        <w:rPr>
+          <w:rFonts w:ascii="Arial" w:hAnsi="Arial" w:cs="Arial"/>
+        </w:rPr>
+        <w:t>Thiết kế caching page giúp tăng tốc độ truy cập</w:t>
+      </w:r>
+    </w:p>
+    <w:p>
+      <w:pPr>
+        <w:pStyle w:val="ListParagraph"/>
+        <w:numPr>
+          <w:ilvl w:val="0"/>
+          <w:numId w:val="1"/>
+        </w:numPr>
+        <w:rPr>
+          <w:rFonts w:ascii="Arial" w:hAnsi="Arial" w:cs="Arial"/>
+        </w:rPr>
+      </w:pPr>
+      <w:r>
+        <w:rPr>
+          <w:rFonts w:ascii="Arial" w:hAnsi="Arial" w:cs="Arial"/>
+        </w:rPr>
+        <w:t>Thiết kế kỹ thuật SEO giúp thăng hạng trên search engine</w:t>
+      </w:r>
+      <w:r>
+        <w:rPr>
+          <w:rFonts w:ascii="Arial" w:hAnsi="Arial" w:cs="Arial"/>
+        </w:rPr>
+        <w:t xml:space="preserve"> (*metadata SEO</w:t>
+      </w:r>
+      <w:r>
+        <w:rPr>
+          <w:rFonts w:ascii="Arial" w:hAnsi="Arial" w:cs="Arial"/>
+        </w:rPr>
+        <w:t xml:space="preserve"> later</w:t>
+      </w:r>
+      <w:r>
+        <w:rPr>
+          <w:rFonts w:ascii="Arial" w:hAnsi="Arial" w:cs="Arial"/>
+        </w:rPr>
+        <w:t>)</w:t>
+      </w:r>
+    </w:p>
+    <w:p>
+      <w:pPr>
+        <w:pStyle w:val="ListParagraph"/>
+        <w:numPr>
+          <w:ilvl w:val="0"/>
+          <w:numId w:val="1"/>
+        </w:numPr>
+        <w:rPr>
+          <w:rFonts w:ascii="Arial" w:hAnsi="Arial" w:cs="Arial"/>
+        </w:rPr>
+      </w:pPr>
+      <w:r>
+        <w:rPr>
+          <w:rFonts w:ascii="Arial" w:hAnsi="Arial" w:cs="Arial"/>
+        </w:rPr>
+        <w:t>Kỹ thuật Rewrite URL</w:t>
+      </w:r>
+    </w:p>
+    <w:p>
+      <w:pPr>
+        <w:pStyle w:val="ListParagraph"/>
+        <w:numPr>
+          <w:ilvl w:val="0"/>
+          <w:numId w:val="1"/>
+        </w:numPr>
+        <w:rPr>
+          <w:rFonts w:ascii="Arial" w:hAnsi="Arial" w:cs="Arial"/>
+        </w:rPr>
+      </w:pPr>
+      <w:r>
+        <w:rPr>
+          <w:rFonts w:ascii="Arial" w:hAnsi="Arial" w:cs="Arial"/>
+        </w:rPr>
+        <w:t>Thiết kế kỹ thuật nén trang giúp giảm kích thước page</w:t>
+      </w:r>
+    </w:p>
+    <w:p>
+      <w:pPr>
+        <w:pStyle w:val="ListParagraph"/>
+        <w:numPr>
+          <w:ilvl w:val="0"/>
+          <w:numId w:val="1"/>
+        </w:numPr>
+        <w:rPr>
+          <w:rFonts w:ascii="Arial" w:hAnsi="Arial" w:cs="Arial"/>
+        </w:rPr>
+      </w:pPr>
+      <w:r>
+        <w:rPr>
+          <w:rFonts w:ascii="Arial" w:hAnsi="Arial" w:cs="Arial"/>
+        </w:rPr>
+        <w:t>Thiết kế cho việc load ảnh, load video, đưa video từ các nguồn khác (youtube,…)</w:t>
+      </w:r>
+    </w:p>
+    <w:p>
+      <w:pPr>
+        <w:pStyle w:val="ListParagraph"/>
+        <w:numPr>
+          <w:ilvl w:val="0"/>
+          <w:numId w:val="1"/>
+        </w:numPr>
+        <w:rPr>
+          <w:rFonts w:ascii="Arial" w:hAnsi="Arial" w:cs="Arial"/>
+        </w:rPr>
+      </w:pPr>
+      <w:r>
+        <w:rPr>
+          <w:rFonts w:ascii="Arial" w:hAnsi="Arial" w:cs="Arial"/>
+        </w:rPr>
+        <w:t>Thiết kế có khả năng mở rộng (có thể thêm/bớt các chủ đề), nâng cấp site.</w:t>
+      </w:r>
+    </w:p>
+    <w:p>
+      <w:pPr>
+        <w:pStyle w:val="ListParagraph"/>
+        <w:numPr>
+          <w:ilvl w:val="0"/>
+          <w:numId w:val="1"/>
+        </w:numPr>
+        <w:rPr>
+          <w:rFonts w:ascii="Arial" w:hAnsi="Arial" w:cs="Arial"/>
+        </w:rPr>
+      </w:pPr>
+      <w:r>
+        <w:rPr>
+          <w:rFonts w:ascii="Arial" w:hAnsi="Arial" w:cs="Arial"/>
+        </w:rPr>
+        <w:t>Tag Cloud</w:t>
+      </w:r>
+      <w:r>
+        <w:rPr>
+          <w:rFonts w:ascii="Arial" w:hAnsi="Arial" w:cs="Arial"/>
+        </w:rPr>
+        <w:t xml:space="preserve"> (later)</w:t>
+      </w:r>
+    </w:p>
+    <w:p>
+      <w:pPr>
+        <w:pStyle w:val="ListParagraph"/>
+        <w:numPr>
+          <w:ilvl w:val="0"/>
+          <w:numId w:val="1"/>
+        </w:numPr>
+        <w:rPr>
+          <w:rFonts w:ascii="Arial" w:hAnsi="Arial" w:cs="Arial"/>
+        </w:rPr>
+      </w:pPr>
+      <w:r>
+        <w:rPr>
+          <w:rFonts w:ascii="Arial" w:hAnsi="Arial" w:cs="Arial"/>
+        </w:rPr>
+        <w:t>Gui theo chủ đề</w:t>
+      </w:r>
+      <w:r>
+        <w:rPr>
+          <w:rFonts w:ascii="Arial" w:hAnsi="Arial" w:cs="Arial"/>
+        </w:rPr>
+        <w:t xml:space="preserve"> (later)</w:t>
+      </w:r>
+    </w:p>
+    <w:p>
+      <w:pPr>
+        <w:rPr>
+          <w:rFonts w:ascii="Arial" w:hAnsi="Arial" w:cs="Arial"/>
+          <w:b/>
+        </w:rPr>
+      </w:pPr>
+      <w:r>
+        <w:rPr>
+          <w:rFonts w:ascii="Arial" w:hAnsi="Arial" w:cs="Arial"/>
+          <w:b/>
           <w:highlight w:val="yellow"/>
         </w:rPr>
-      </w:pPr>
-      <w:r>
-        <w:rPr>
-          <w:rFonts w:ascii="Arial" w:hAnsi="Arial" w:cs="Arial"/>
-          <w:b/>
-          <w:highlight w:val="yellow"/>
-        </w:rPr>
-        <w:t>Tâm sự</w:t>
-      </w:r>
-      <w:r>
-        <w:rPr>
-          <w:rFonts w:ascii="Arial" w:hAnsi="Arial" w:cs="Arial"/>
-          <w:b/>
-          <w:highlight w:val="yellow"/>
-        </w:rPr>
-        <w:t>-tìm bạn</w:t>
-      </w:r>
-      <w:r>
-        <w:rPr>
-          <w:rFonts w:ascii="Arial" w:hAnsi="Arial" w:cs="Arial"/>
-          <w:b/>
-          <w:highlight w:val="yellow"/>
-        </w:rPr>
-        <w:t>:</w:t>
-      </w:r>
-      <w:r>
-        <w:rPr>
-          <w:rFonts w:ascii="Arial" w:hAnsi="Arial" w:cs="Arial"/>
-          <w:highlight w:val="yellow"/>
-        </w:rPr>
-        <w:t xml:space="preserve"> chuyên mục dành riêng cho bạn đọc, mục đích cho độc giả đăng tải các bài viết của chính họ về các vấn đề tình yêu, hôn nhân, </w:t>
-      </w:r>
-      <w:r>
-        <w:rPr>
-          <w:rFonts w:ascii="Arial" w:hAnsi="Arial" w:cs="Arial"/>
-          <w:highlight w:val="yellow"/>
-        </w:rPr>
-        <w:t xml:space="preserve">cũng như chia sẻ những </w:t>
-      </w:r>
-      <w:r>
-        <w:rPr>
-          <w:rFonts w:ascii="Arial" w:hAnsi="Arial" w:cs="Arial"/>
-          <w:highlight w:val="yellow"/>
-        </w:rPr>
-        <w:lastRenderedPageBreak/>
-        <w:t>cảm xúc trong cuộc sống. ngoài ra còn có mục tìm bạn, cho phép đăng tải những thông tin độc giả nhằm giao lưu kết bạn.</w:t>
-      </w:r>
-    </w:p>
-    <w:p>
-      <w:pPr>
-        <w:pStyle w:val="ListParagraph"/>
-        <w:numPr>
-          <w:ilvl w:val="0"/>
-          <w:numId w:val="6"/>
-        </w:numPr>
-        <w:rPr>
-          <w:rFonts w:ascii="Arial" w:hAnsi="Arial" w:cs="Arial"/>
-        </w:rPr>
-      </w:pPr>
-      <w:r>
-        <w:rPr>
-          <w:rFonts w:ascii="Arial" w:hAnsi="Arial" w:cs="Arial"/>
-          <w:b/>
-        </w:rPr>
-        <w:t>Rao nhanh:</w:t>
-      </w:r>
-      <w:r>
-        <w:rPr>
-          <w:rFonts w:ascii="Arial" w:hAnsi="Arial" w:cs="Arial"/>
-        </w:rPr>
-        <w:t xml:space="preserve"> chuyên mục đăng tải các mẩu tin dạng quảng cáo ngắn gọn</w:t>
-      </w:r>
-      <w:r>
-        <w:rPr>
-          <w:rFonts w:ascii="Arial" w:hAnsi="Arial" w:cs="Arial"/>
-        </w:rPr>
-        <w:t xml:space="preserve"> được phân loại theo category: bđs, xe, đt, thời trang, thông tin tuyển dụng v.v…</w:t>
-      </w:r>
-    </w:p>
-    <w:p>
-      <w:pPr>
-        <w:pStyle w:val="ListParagraph"/>
-        <w:numPr>
-          <w:ilvl w:val="0"/>
-          <w:numId w:val="6"/>
-        </w:numPr>
-        <w:rPr>
-          <w:rFonts w:ascii="Arial" w:hAnsi="Arial" w:cs="Arial"/>
-        </w:rPr>
-      </w:pPr>
-      <w:r>
-        <w:rPr>
-          <w:rFonts w:ascii="Arial" w:hAnsi="Arial" w:cs="Arial"/>
-          <w:b/>
-        </w:rPr>
-        <w:t>Thư giãn:</w:t>
-      </w:r>
-      <w:r>
-        <w:rPr>
-          <w:rFonts w:ascii="Arial" w:hAnsi="Arial" w:cs="Arial"/>
-        </w:rPr>
-        <w:t xml:space="preserve"> chuyên mục đăng tải các đoạn video clip hài, các câu truyện vui…</w:t>
-      </w:r>
-    </w:p>
-    <w:p>
-      <w:pPr>
-        <w:pStyle w:val="ListParagraph"/>
-        <w:numPr>
-          <w:ilvl w:val="0"/>
-          <w:numId w:val="11"/>
-        </w:numPr>
-        <w:rPr>
-          <w:rFonts w:ascii="Arial" w:hAnsi="Arial" w:cs="Arial"/>
-          <w:b/>
-          <w:u w:val="single"/>
-        </w:rPr>
-      </w:pPr>
-      <w:r>
-        <w:rPr>
-          <w:rFonts w:ascii="Arial" w:hAnsi="Arial" w:cs="Arial"/>
-          <w:b/>
-          <w:u w:val="single"/>
-        </w:rPr>
-        <w:t>Bố cục trang newsvn:</w:t>
-      </w:r>
-    </w:p>
-    <w:p>
-      <w:pPr>
-        <w:rPr>
-          <w:rFonts w:ascii="Arial" w:hAnsi="Arial" w:cs="Arial"/>
-          <w:i/>
-        </w:rPr>
-      </w:pPr>
-      <w:r>
-        <w:rPr>
-          <w:rFonts w:ascii="Arial" w:hAnsi="Arial" w:cs="Arial"/>
-          <w:i/>
-        </w:rPr>
-        <w:t xml:space="preserve">Bố cục thiết kế hài hòa. Bao gồm các phần chính + chức năng </w:t>
-      </w:r>
-      <w:r>
-        <w:rPr>
-          <w:rFonts w:ascii="Arial" w:hAnsi="Arial" w:cs="Arial"/>
-          <w:i/>
-        </w:rPr>
-        <w:t>:</w:t>
-      </w:r>
-    </w:p>
-    <w:p>
-      <w:pPr>
-        <w:pStyle w:val="ListParagraph"/>
-        <w:numPr>
-          <w:ilvl w:val="0"/>
-          <w:numId w:val="12"/>
-        </w:numPr>
-        <w:rPr>
-          <w:rFonts w:ascii="Arial" w:hAnsi="Arial" w:cs="Arial"/>
-          <w:b/>
-          <w:u w:val="single"/>
-        </w:rPr>
-      </w:pPr>
-      <w:r>
-        <w:rPr>
-          <w:rFonts w:ascii="Arial" w:hAnsi="Arial" w:cs="Arial"/>
-          <w:b/>
-          <w:u w:val="single"/>
-        </w:rPr>
-        <w:t xml:space="preserve">Banner: </w:t>
-      </w:r>
-    </w:p>
-    <w:p>
-      <w:pPr>
-        <w:pStyle w:val="ListParagraph"/>
-        <w:numPr>
-          <w:ilvl w:val="0"/>
-          <w:numId w:val="1"/>
-        </w:numPr>
-        <w:rPr>
-          <w:rFonts w:ascii="Arial" w:hAnsi="Arial" w:cs="Arial"/>
-        </w:rPr>
-      </w:pPr>
-      <w:r>
-        <w:rPr>
-          <w:rFonts w:ascii="Arial" w:hAnsi="Arial" w:cs="Arial"/>
-        </w:rPr>
-        <w:t>Left: logo của newsvn</w:t>
-      </w:r>
-    </w:p>
-    <w:p>
-      <w:pPr>
-        <w:pStyle w:val="ListParagraph"/>
-        <w:numPr>
-          <w:ilvl w:val="0"/>
-          <w:numId w:val="1"/>
-        </w:numPr>
-        <w:rPr>
-          <w:rFonts w:ascii="Arial" w:hAnsi="Arial" w:cs="Arial"/>
-        </w:rPr>
-      </w:pPr>
-      <w:r>
-        <w:rPr>
-          <w:rFonts w:ascii="Arial" w:hAnsi="Arial" w:cs="Arial"/>
-        </w:rPr>
-        <w:t>Right: được thiết kế để thay đổi theo chủ đề, theo mùa v.v… vd: đại hội đảng, 30-4, tết…</w:t>
-      </w:r>
-    </w:p>
-    <w:p>
-      <w:pPr>
-        <w:pStyle w:val="ListParagraph"/>
-        <w:numPr>
-          <w:ilvl w:val="0"/>
-          <w:numId w:val="1"/>
-        </w:numPr>
-        <w:rPr>
-          <w:rFonts w:ascii="Arial" w:hAnsi="Arial" w:cs="Arial"/>
-        </w:rPr>
-      </w:pPr>
-      <w:r>
-        <w:rPr>
-          <w:rFonts w:ascii="Arial" w:hAnsi="Arial" w:cs="Arial"/>
-        </w:rPr>
-        <w:t xml:space="preserve">Bên dưới banner là </w:t>
-      </w:r>
-      <w:r>
-        <w:rPr>
-          <w:rFonts w:ascii="Arial" w:hAnsi="Arial" w:cs="Arial"/>
-        </w:rPr>
-        <w:t>menu ngang của newsvn (có thể thiết kế cách điệu lên trên top?)</w:t>
-      </w:r>
-    </w:p>
-    <w:p>
-      <w:pPr>
-        <w:pStyle w:val="ListParagraph"/>
-        <w:numPr>
-          <w:ilvl w:val="0"/>
-          <w:numId w:val="1"/>
-        </w:numPr>
-        <w:rPr>
-          <w:rFonts w:ascii="Arial" w:hAnsi="Arial" w:cs="Arial"/>
-        </w:rPr>
-      </w:pPr>
-      <w:r>
-        <w:rPr>
-          <w:rFonts w:ascii="Arial" w:hAnsi="Arial" w:cs="Arial"/>
-        </w:rPr>
-        <w:t>Trên khu vực banner tìm vị trí đặt textbox tìm kiếm sao cho phù hợp với layout newsvn</w:t>
-      </w:r>
-    </w:p>
-    <w:p>
-      <w:pPr>
-        <w:pStyle w:val="ListParagraph"/>
-        <w:numPr>
-          <w:ilvl w:val="0"/>
-          <w:numId w:val="12"/>
-        </w:numPr>
-        <w:rPr>
-          <w:rFonts w:ascii="Arial" w:hAnsi="Arial" w:cs="Arial"/>
-          <w:b/>
-          <w:u w:val="single"/>
-        </w:rPr>
-      </w:pPr>
-      <w:r>
-        <w:rPr>
-          <w:rFonts w:ascii="Arial" w:hAnsi="Arial" w:cs="Arial"/>
-          <w:b/>
-          <w:u w:val="single"/>
-        </w:rPr>
-        <w:t>Main:</w:t>
-      </w:r>
-    </w:p>
-    <w:p>
-      <w:pPr>
-        <w:pStyle w:val="ListParagraph"/>
-        <w:numPr>
-          <w:ilvl w:val="0"/>
-          <w:numId w:val="1"/>
-        </w:numPr>
-        <w:rPr>
-          <w:rFonts w:ascii="Arial" w:hAnsi="Arial" w:cs="Arial"/>
-        </w:rPr>
-      </w:pPr>
-      <w:r>
-        <w:rPr>
-          <w:rFonts w:ascii="Arial" w:hAnsi="Arial" w:cs="Arial"/>
-        </w:rPr>
-        <w:t>Layout 2 phần:left , right</w:t>
-      </w:r>
-    </w:p>
-    <w:p>
-      <w:pPr>
-        <w:pStyle w:val="ListParagraph"/>
-        <w:numPr>
-          <w:ilvl w:val="0"/>
-          <w:numId w:val="1"/>
-        </w:numPr>
-        <w:rPr>
-          <w:rFonts w:ascii="Arial" w:hAnsi="Arial" w:cs="Arial"/>
-        </w:rPr>
-      </w:pPr>
-      <w:r>
-        <w:rPr>
-          <w:rFonts w:ascii="Arial" w:hAnsi="Arial" w:cs="Arial"/>
-        </w:rPr>
-        <w:t>Left:</w:t>
+        <w:t>NOTE:</w:t>
+      </w:r>
+    </w:p>
+    <w:p>
+      <w:pPr>
+        <w:rPr>
+          <w:rFonts w:ascii="Arial" w:hAnsi="Arial" w:cs="Arial"/>
+        </w:rPr>
+      </w:pPr>
+      <w:r>
+        <w:rPr>
+          <w:rFonts w:ascii="Arial" w:hAnsi="Arial" w:cs="Arial"/>
+        </w:rPr>
+        <w:t>RAO NHANH:</w:t>
       </w:r>
       <w:r>
         <w:rPr>
@@ -904,125 +1747,58 @@
         <w:rPr>
           <w:rFonts w:ascii="Arial" w:hAnsi="Arial" w:cs="Arial"/>
         </w:rPr>
-        <w:t>thể hiện toàn bộ các chủ đề của newsvn.</w:t>
-      </w:r>
-      <w:r>
-        <w:rPr>
-          <w:rFonts w:ascii="Arial" w:hAnsi="Arial" w:cs="Arial"/>
-        </w:rPr>
-        <w:t xml:space="preserve"> Bao gồm 1portlet hot news (top)</w:t>
-      </w:r>
-      <w:r>
-        <w:rPr>
-          <w:rFonts w:ascii="Arial" w:hAnsi="Arial" w:cs="Arial"/>
-        </w:rPr>
-        <w:t>, 1 portlet small</w:t>
-      </w:r>
-      <w:r>
-        <w:rPr>
-          <w:rFonts w:ascii="Arial" w:hAnsi="Arial" w:cs="Arial"/>
-        </w:rPr>
-        <w:t xml:space="preserve"> và nhiều portlet chuyên đề</w:t>
-      </w:r>
-    </w:p>
-    <w:p>
-      <w:pPr>
-        <w:pStyle w:val="ListParagraph"/>
-        <w:rPr>
-          <w:rFonts w:ascii="Arial" w:hAnsi="Arial" w:cs="Arial"/>
-        </w:rPr>
-      </w:pPr>
-      <w:r>
-        <w:rPr>
-          <w:rFonts w:ascii="Arial" w:hAnsi="Arial" w:cs="Arial"/>
-        </w:rPr>
-        <w:sym w:font="Wingdings" w:char="F0E0"/>
-      </w:r>
-      <w:r>
-        <w:rPr>
-          <w:rFonts w:ascii="Arial" w:hAnsi="Arial" w:cs="Arial"/>
-        </w:rPr>
-        <w:t>portlet hot news:</w:t>
-      </w:r>
-      <w:r>
-        <w:rPr>
-          <w:rFonts w:ascii="Arial" w:hAnsi="Arial" w:cs="Arial"/>
-        </w:rPr>
-        <w:t xml:space="preserve"> </w:t>
-      </w:r>
-      <w:r>
-        <w:rPr>
-          <w:rFonts w:ascii="Arial" w:hAnsi="Arial" w:cs="Arial"/>
-        </w:rPr>
-        <w:t>Top main: phần đầu tiên của cột left sẽ là nơi hiển thị thông tin hot, bao gồm 1 khung thể hiện tin hot (các tin hot khác sẽ được hiển thị khi click vào btn next hay previous)</w:t>
-      </w:r>
-      <w:r>
-        <w:rPr>
-          <w:rFonts w:ascii="Arial" w:hAnsi="Arial" w:cs="Arial"/>
-        </w:rPr>
-        <w:t>, được thể hiện với 1 ảnh lớn, title và mô tả</w:t>
-      </w:r>
-      <w:r>
-        <w:rPr>
-          <w:rFonts w:ascii="Arial" w:hAnsi="Arial" w:cs="Arial"/>
-        </w:rPr>
-        <w:t>. Tại portlet hot news này, thiết kế danh sách</w:t>
-      </w:r>
-      <w:r>
-        <w:rPr>
-          <w:rFonts w:ascii="Arial" w:hAnsi="Arial" w:cs="Arial"/>
-        </w:rPr>
-        <w:t xml:space="preserve"> (list dạng text link)</w:t>
-      </w:r>
-      <w:r>
-        <w:rPr>
-          <w:rFonts w:ascii="Arial" w:hAnsi="Arial" w:cs="Arial"/>
-        </w:rPr>
-        <w:t xml:space="preserve"> các tin mới nhất sao cho cách điệu (các site điện tử truyền thống hiện tại thể hiện danh sách tin mới bên </w:t>
-      </w:r>
-      <w:r>
-        <w:rPr>
-          <w:rFonts w:ascii="Arial" w:hAnsi="Arial" w:cs="Arial"/>
-        </w:rPr>
-        <w:t>phải</w:t>
-      </w:r>
-      <w:r>
-        <w:rPr>
-          <w:rFonts w:ascii="Arial" w:hAnsi="Arial" w:cs="Arial"/>
-        </w:rPr>
-        <w:t xml:space="preserve"> tin hot)</w:t>
-      </w:r>
-    </w:p>
-    <w:p>
-      <w:pPr>
-        <w:pStyle w:val="ListParagraph"/>
-        <w:rPr>
-          <w:rFonts w:ascii="Arial" w:hAnsi="Arial" w:cs="Arial"/>
-        </w:rPr>
-      </w:pPr>
-      <w:r>
-        <w:rPr>
-          <w:rFonts w:ascii="Arial" w:hAnsi="Arial" w:cs="Arial"/>
-        </w:rPr>
-        <w:sym w:font="Wingdings" w:char="F0E0"/>
-      </w:r>
-      <w:r>
-        <w:rPr>
-          <w:rFonts w:ascii="Arial" w:hAnsi="Arial" w:cs="Arial"/>
-        </w:rPr>
-        <w:t>portlet chuyên đề: sẽ lần lượt được sắp xếp bên dưới portlet hot news, các chuyên mục trong portlet chuyên đề sẽ được thể hiện bên cạnh với dạng tab</w:t>
-      </w:r>
-      <w:r>
-        <w:rPr>
-          <w:rFonts w:ascii="Arial" w:hAnsi="Arial" w:cs="Arial"/>
-        </w:rPr>
-        <w:t>. Nội dung porlet chuyên đề sẽ thể hiện: 1 ảnh nhỏ, title, mô tả</w:t>
-      </w:r>
-      <w:r>
-        <w:rPr>
-          <w:rFonts w:ascii="Arial" w:hAnsi="Arial" w:cs="Arial"/>
-        </w:rPr>
-        <w:t>, 3 tin khác cùng thể lọai</w:t>
+        <w:t>layout giống rao vặt vnexpress.</w:t>
+      </w:r>
+    </w:p>
+    <w:p>
+      <w:pPr>
+        <w:rPr>
+          <w:rFonts w:ascii="Arial" w:hAnsi="Arial" w:cs="Arial"/>
+        </w:rPr>
+      </w:pPr>
+      <w:r>
+        <w:rPr>
+          <w:rFonts w:ascii="Arial" w:hAnsi="Arial" w:cs="Arial"/>
+        </w:rPr>
+        <w:t>Tính năng: mỗi chủ đề rao vặt sẽ có danh sách các tin rao vặt. những tin có phí rao vặt cao nhất (quyết định của owner site) sẽ luôn luôn đứng top, top này sẽ thay đổi theo thời gian quy định và quy định vị trí xếp hạng, với các tin không được xét vào vị trí xếp hạng, sẽ có vị trí xếp hạng là null. Và sẽ được hiển thị bên dưới tin top.</w:t>
+      </w:r>
+    </w:p>
+    <w:p>
+      <w:pPr>
+        <w:rPr>
+          <w:rFonts w:ascii="Arial" w:hAnsi="Arial" w:cs="Arial"/>
+        </w:rPr>
+      </w:pPr>
+      <w:r>
+        <w:rPr>
+          <w:rFonts w:ascii="Arial" w:hAnsi="Arial" w:cs="Arial"/>
+        </w:rPr>
+        <w:t>PORTLET: TIN NOI BAT</w:t>
+      </w:r>
+      <w:r>
+        <w:rPr>
+          <w:rFonts w:ascii="Arial" w:hAnsi="Arial" w:cs="Arial"/>
+        </w:rPr>
+        <w:t xml:space="preserve"> (thể hiện giống volang)</w:t>
+      </w:r>
+    </w:p>
+    <w:p>
+      <w:pPr>
+        <w:rPr>
+          <w:rFonts w:ascii="Arial" w:hAnsi="Arial" w:cs="Arial"/>
+        </w:rPr>
+      </w:pPr>
+      <w:r>
+        <w:rPr>
+          <w:rFonts w:ascii="Arial" w:hAnsi="Arial" w:cs="Arial"/>
+        </w:rPr>
+        <w:t xml:space="preserve">PORLET: CHU DE (1tin chính có hình minh họa, description, </w:t>
+      </w:r>
+      <w:r>
+        <w:rPr>
+          <w:rFonts w:ascii="Arial" w:hAnsi="Arial" w:cs="Arial"/>
+        </w:rPr>
+        <w:t>bên cạnh thể hiện link text cùng chủ đề</w:t>
       </w:r>
       <w:r>
         <w:rPr>
@@ -1030,392 +1806,6 @@
         </w:rPr>
         <w:t>.</w:t>
       </w:r>
-    </w:p>
-    <w:p>
-      <w:pPr>
-        <w:pStyle w:val="ListParagraph"/>
-        <w:numPr>
-          <w:ilvl w:val="0"/>
-          <w:numId w:val="1"/>
-        </w:numPr>
-        <w:rPr>
-          <w:rFonts w:ascii="Arial" w:hAnsi="Arial" w:cs="Arial"/>
-        </w:rPr>
-      </w:pPr>
-      <w:r>
-        <w:rPr>
-          <w:rFonts w:ascii="Arial" w:hAnsi="Arial" w:cs="Arial"/>
-        </w:rPr>
-        <w:t xml:space="preserve">Right: dành cho quảng cáo (có thể đưa textbox search vào top </w:t>
-      </w:r>
-      <w:r>
-        <w:rPr>
-          <w:rFonts w:ascii="Arial" w:hAnsi="Arial" w:cs="Arial"/>
-        </w:rPr>
-        <w:t>porlet quảng cáo )</w:t>
-      </w:r>
-      <w:r>
-        <w:rPr>
-          <w:rFonts w:ascii="Arial" w:hAnsi="Arial" w:cs="Arial"/>
-        </w:rPr>
-        <w:t xml:space="preserve"> dạng hình ảnh</w:t>
-      </w:r>
-      <w:r>
-        <w:rPr>
-          <w:rFonts w:ascii="Arial" w:hAnsi="Arial" w:cs="Arial"/>
-        </w:rPr>
-        <w:t>.</w:t>
-      </w:r>
-    </w:p>
-    <w:p>
-      <w:pPr>
-        <w:pStyle w:val="ListParagraph"/>
-        <w:numPr>
-          <w:ilvl w:val="0"/>
-          <w:numId w:val="12"/>
-        </w:numPr>
-        <w:rPr>
-          <w:rFonts w:ascii="Arial" w:hAnsi="Arial" w:cs="Arial"/>
-          <w:b/>
-          <w:u w:val="single"/>
-        </w:rPr>
-      </w:pPr>
-      <w:r>
-        <w:rPr>
-          <w:rFonts w:ascii="Arial" w:hAnsi="Arial" w:cs="Arial"/>
-          <w:b/>
-          <w:u w:val="single"/>
-        </w:rPr>
-        <w:t xml:space="preserve">Footer: </w:t>
-      </w:r>
-    </w:p>
-    <w:p>
-      <w:pPr>
-        <w:pStyle w:val="ListParagraph"/>
-        <w:rPr>
-          <w:rFonts w:ascii="Arial" w:hAnsi="Arial" w:cs="Arial"/>
-        </w:rPr>
-      </w:pPr>
-      <w:r>
-        <w:rPr>
-          <w:rFonts w:ascii="Arial" w:hAnsi="Arial" w:cs="Arial"/>
-        </w:rPr>
-        <w:t>phần cuối trang, hiển thị thông tin chi tiết toà soạn newsvn, liên hệ quảng cáo, góp ý v.v…</w:t>
-      </w:r>
-    </w:p>
-    <w:p>
-      <w:pPr>
-        <w:pStyle w:val="ListParagraph"/>
-        <w:rPr>
-          <w:rFonts w:ascii="Arial" w:hAnsi="Arial" w:cs="Arial"/>
-        </w:rPr>
-      </w:pPr>
-    </w:p>
-    <w:p>
-      <w:pPr>
-        <w:pStyle w:val="ListParagraph"/>
-        <w:numPr>
-          <w:ilvl w:val="0"/>
-          <w:numId w:val="11"/>
-        </w:numPr>
-        <w:rPr>
-          <w:rFonts w:ascii="Arial" w:hAnsi="Arial" w:cs="Arial"/>
-          <w:b/>
-          <w:u w:val="single"/>
-        </w:rPr>
-      </w:pPr>
-      <w:r>
-        <w:rPr>
-          <w:rFonts w:ascii="Arial" w:hAnsi="Arial" w:cs="Arial"/>
-          <w:b/>
-          <w:u w:val="single"/>
-        </w:rPr>
-        <w:t>Yêu cầ</w:t>
-      </w:r>
-      <w:r>
-        <w:rPr>
-          <w:rFonts w:ascii="Arial" w:hAnsi="Arial" w:cs="Arial"/>
-          <w:b/>
-          <w:u w:val="single"/>
-        </w:rPr>
-        <w:t>u chức năng trên newsvn</w:t>
-      </w:r>
-    </w:p>
-    <w:p>
-      <w:pPr>
-        <w:pStyle w:val="ListParagraph"/>
-        <w:numPr>
-          <w:ilvl w:val="0"/>
-          <w:numId w:val="1"/>
-        </w:numPr>
-        <w:rPr>
-          <w:rFonts w:ascii="Arial" w:hAnsi="Arial" w:cs="Arial"/>
-        </w:rPr>
-      </w:pPr>
-      <w:r>
-        <w:rPr>
-          <w:rFonts w:ascii="Arial" w:hAnsi="Arial" w:cs="Arial"/>
-        </w:rPr>
-        <w:t xml:space="preserve">Cho phép bình luận trên 1 số bài viết (khi không được phép </w:t>
-      </w:r>
-      <w:r>
-        <w:rPr>
-          <w:rFonts w:ascii="Arial" w:hAnsi="Arial" w:cs="Arial"/>
-        </w:rPr>
-        <w:sym w:font="Wingdings" w:char="F0E0"/>
-      </w:r>
-      <w:r>
-        <w:rPr>
-          <w:rFonts w:ascii="Arial" w:hAnsi="Arial" w:cs="Arial"/>
-        </w:rPr>
-        <w:t xml:space="preserve"> không cho thấy)</w:t>
-      </w:r>
-    </w:p>
-    <w:p>
-      <w:pPr>
-        <w:pStyle w:val="ListParagraph"/>
-        <w:numPr>
-          <w:ilvl w:val="0"/>
-          <w:numId w:val="1"/>
-        </w:numPr>
-        <w:rPr>
-          <w:rFonts w:ascii="Arial" w:hAnsi="Arial" w:cs="Arial"/>
-        </w:rPr>
-      </w:pPr>
-      <w:r>
-        <w:rPr>
-          <w:rFonts w:ascii="Arial" w:hAnsi="Arial" w:cs="Arial"/>
-        </w:rPr>
-        <w:t>Cho phép đăng bài trên 1 số mục: tâm sự - tìm bạn v.v…</w:t>
-      </w:r>
-    </w:p>
-    <w:p>
-      <w:pPr>
-        <w:pStyle w:val="ListParagraph"/>
-        <w:numPr>
-          <w:ilvl w:val="0"/>
-          <w:numId w:val="1"/>
-        </w:numPr>
-        <w:rPr>
-          <w:rFonts w:ascii="Arial" w:hAnsi="Arial" w:cs="Arial"/>
-        </w:rPr>
-      </w:pPr>
-      <w:r>
-        <w:rPr>
-          <w:rFonts w:ascii="Arial" w:hAnsi="Arial" w:cs="Arial"/>
-        </w:rPr>
-        <w:t>Cho phép chia sẻ tin qua 1 số mạng xã hội như facebook, twitter</w:t>
-      </w:r>
-    </w:p>
-    <w:p>
-      <w:pPr>
-        <w:pStyle w:val="ListParagraph"/>
-        <w:numPr>
-          <w:ilvl w:val="0"/>
-          <w:numId w:val="1"/>
-        </w:numPr>
-        <w:rPr>
-          <w:rFonts w:ascii="Arial" w:hAnsi="Arial" w:cs="Arial"/>
-        </w:rPr>
-      </w:pPr>
-      <w:r>
-        <w:rPr>
-          <w:rFonts w:ascii="Arial" w:hAnsi="Arial" w:cs="Arial"/>
-        </w:rPr>
-        <w:t xml:space="preserve">Suggestion cho textbox search (suggestion toàn bộ các title trong trang trong vòng 1tuần </w:t>
-      </w:r>
-      <w:r>
-        <w:rPr>
-          <w:rFonts w:ascii="Arial" w:hAnsi="Arial" w:cs="Arial"/>
-        </w:rPr>
-        <w:t>trở lại)</w:t>
-      </w:r>
-    </w:p>
-    <w:p>
-      <w:pPr>
-        <w:pStyle w:val="ListParagraph"/>
-        <w:rPr>
-          <w:rFonts w:ascii="Arial" w:hAnsi="Arial" w:cs="Arial"/>
-        </w:rPr>
-      </w:pPr>
-    </w:p>
-    <w:p>
-      <w:pPr>
-        <w:pStyle w:val="ListParagraph"/>
-        <w:rPr>
-          <w:rFonts w:ascii="Arial" w:hAnsi="Arial" w:cs="Arial"/>
-        </w:rPr>
-      </w:pPr>
-    </w:p>
-    <w:p>
-      <w:pPr>
-        <w:pStyle w:val="ListParagraph"/>
-        <w:rPr>
-          <w:rFonts w:ascii="Arial" w:hAnsi="Arial" w:cs="Arial"/>
-        </w:rPr>
-      </w:pPr>
-    </w:p>
-    <w:p>
-      <w:pPr>
-        <w:pStyle w:val="ListParagraph"/>
-        <w:rPr>
-          <w:rFonts w:ascii="Arial" w:hAnsi="Arial" w:cs="Arial"/>
-        </w:rPr>
-      </w:pPr>
-    </w:p>
-    <w:p>
-      <w:pPr>
-        <w:pStyle w:val="ListParagraph"/>
-        <w:rPr>
-          <w:rFonts w:ascii="Arial" w:hAnsi="Arial" w:cs="Arial"/>
-        </w:rPr>
-      </w:pPr>
-    </w:p>
-    <w:p>
-      <w:pPr>
-        <w:pStyle w:val="ListParagraph"/>
-        <w:rPr>
-          <w:rFonts w:ascii="Arial" w:hAnsi="Arial" w:cs="Arial"/>
-        </w:rPr>
-      </w:pPr>
-    </w:p>
-    <w:p>
-      <w:pPr>
-        <w:pStyle w:val="ListParagraph"/>
-        <w:numPr>
-          <w:ilvl w:val="0"/>
-          <w:numId w:val="11"/>
-        </w:numPr>
-        <w:rPr>
-          <w:rFonts w:ascii="Arial" w:hAnsi="Arial" w:cs="Arial"/>
-        </w:rPr>
-      </w:pPr>
-      <w:r>
-        <w:rPr>
-          <w:rFonts w:ascii="Arial" w:hAnsi="Arial" w:cs="Arial"/>
-          <w:b/>
-          <w:u w:val="single"/>
-        </w:rPr>
-        <w:lastRenderedPageBreak/>
-        <w:t>Yêu cầu kỹ thuật:</w:t>
-      </w:r>
-      <w:r>
-        <w:rPr>
-          <w:rFonts w:ascii="Arial" w:hAnsi="Arial" w:cs="Arial"/>
-        </w:rPr>
-        <w:t xml:space="preserve"> (phần nào không phát triển được – tốn nhiều nỗ lực sẽ note lại)</w:t>
-      </w:r>
-    </w:p>
-    <w:p>
-      <w:pPr>
-        <w:pStyle w:val="ListParagraph"/>
-        <w:numPr>
-          <w:ilvl w:val="0"/>
-          <w:numId w:val="1"/>
-        </w:numPr>
-        <w:rPr>
-          <w:rFonts w:ascii="Arial" w:hAnsi="Arial" w:cs="Arial"/>
-        </w:rPr>
-      </w:pPr>
-      <w:r>
-        <w:rPr>
-          <w:rFonts w:ascii="Arial" w:hAnsi="Arial" w:cs="Arial"/>
-        </w:rPr>
-        <w:t>Bố cục ưa nhìn, màu sắc chủ đạo đỏ-xanh (màu cờ vn + màu áo thanh niên vn)</w:t>
-      </w:r>
-      <w:r>
-        <w:t xml:space="preserve"> </w:t>
-      </w:r>
-      <w:r>
-        <w:rPr>
-          <w:rFonts w:ascii="Arial" w:hAnsi="Arial" w:cs="Arial"/>
-        </w:rPr>
-        <w:t>#EC5F06</w:t>
-      </w:r>
-      <w:r>
-        <w:rPr>
-          <w:rFonts w:ascii="Arial" w:hAnsi="Arial" w:cs="Arial"/>
-        </w:rPr>
-        <w:t xml:space="preserve"> - </w:t>
-      </w:r>
-      <w:r>
-        <w:rPr>
-          <w:rFonts w:ascii="Arial" w:hAnsi="Arial" w:cs="Arial"/>
-        </w:rPr>
-        <w:t>#9AB0CA</w:t>
-      </w:r>
-      <w:r>
-        <w:rPr>
-          <w:rFonts w:ascii="Arial" w:hAnsi="Arial" w:cs="Arial"/>
-        </w:rPr>
-        <w:t xml:space="preserve"> (có thể thay đổi sao cho phù hợp hơn, nhưng cố gắng theo màu chủ đạo đỏ-xanh)</w:t>
-      </w:r>
-    </w:p>
-    <w:p>
-      <w:pPr>
-        <w:pStyle w:val="ListParagraph"/>
-        <w:numPr>
-          <w:ilvl w:val="0"/>
-          <w:numId w:val="1"/>
-        </w:numPr>
-        <w:rPr>
-          <w:rFonts w:ascii="Arial" w:hAnsi="Arial" w:cs="Arial"/>
-        </w:rPr>
-      </w:pPr>
-      <w:r>
-        <w:rPr>
-          <w:rFonts w:ascii="Arial" w:hAnsi="Arial" w:cs="Arial"/>
-        </w:rPr>
-        <w:t>Trang thiết kế hoàn toàn trên thẻ &lt;DIV&gt;</w:t>
-      </w:r>
-    </w:p>
-    <w:p>
-      <w:pPr>
-        <w:pStyle w:val="ListParagraph"/>
-        <w:numPr>
-          <w:ilvl w:val="0"/>
-          <w:numId w:val="1"/>
-        </w:numPr>
-        <w:rPr>
-          <w:rFonts w:ascii="Arial" w:hAnsi="Arial" w:cs="Arial"/>
-        </w:rPr>
-      </w:pPr>
-      <w:r>
-        <w:rPr>
-          <w:rFonts w:ascii="Arial" w:hAnsi="Arial" w:cs="Arial"/>
-        </w:rPr>
-        <w:t>Thiết kế caching page giúp tăng tốc độ truy cập</w:t>
-      </w:r>
-    </w:p>
-    <w:p>
-      <w:pPr>
-        <w:pStyle w:val="ListParagraph"/>
-        <w:numPr>
-          <w:ilvl w:val="0"/>
-          <w:numId w:val="1"/>
-        </w:numPr>
-        <w:rPr>
-          <w:rFonts w:ascii="Arial" w:hAnsi="Arial" w:cs="Arial"/>
-        </w:rPr>
-      </w:pPr>
-      <w:r>
-        <w:rPr>
-          <w:rFonts w:ascii="Arial" w:hAnsi="Arial" w:cs="Arial"/>
-        </w:rPr>
-        <w:t>Thiết kế kỹ thuật SEO giúp thăng hạng trên search engine</w:t>
-      </w:r>
-      <w:r>
-        <w:rPr>
-          <w:rFonts w:ascii="Arial" w:hAnsi="Arial" w:cs="Arial"/>
-        </w:rPr>
-        <w:t xml:space="preserve"> (*metadata SEO</w:t>
-      </w:r>
-      <w:r>
-        <w:rPr>
-          <w:rFonts w:ascii="Arial" w:hAnsi="Arial" w:cs="Arial"/>
-        </w:rPr>
-        <w:t xml:space="preserve"> later</w:t>
-      </w:r>
       <w:r>
         <w:rPr>
           <w:rFonts w:ascii="Arial" w:hAnsi="Arial" w:cs="Arial"/>
@@ -1425,237 +1815,6 @@
     </w:p>
     <w:p>
       <w:pPr>
-        <w:pStyle w:val="ListParagraph"/>
-        <w:numPr>
-          <w:ilvl w:val="0"/>
-          <w:numId w:val="1"/>
-        </w:numPr>
-        <w:rPr>
-          <w:rFonts w:ascii="Arial" w:hAnsi="Arial" w:cs="Arial"/>
-        </w:rPr>
-      </w:pPr>
-      <w:r>
-        <w:rPr>
-          <w:rFonts w:ascii="Arial" w:hAnsi="Arial" w:cs="Arial"/>
-        </w:rPr>
-        <w:t>Kỹ thuật Rewrite URL</w:t>
-      </w:r>
-    </w:p>
-    <w:p>
-      <w:pPr>
-        <w:pStyle w:val="ListParagraph"/>
-        <w:numPr>
-          <w:ilvl w:val="0"/>
-          <w:numId w:val="1"/>
-        </w:numPr>
-        <w:rPr>
-          <w:rFonts w:ascii="Arial" w:hAnsi="Arial" w:cs="Arial"/>
-        </w:rPr>
-      </w:pPr>
-      <w:r>
-        <w:rPr>
-          <w:rFonts w:ascii="Arial" w:hAnsi="Arial" w:cs="Arial"/>
-        </w:rPr>
-        <w:t>Thiết kế kỹ thuật nén trang giúp giảm kích thước page</w:t>
-      </w:r>
-    </w:p>
-    <w:p>
-      <w:pPr>
-        <w:pStyle w:val="ListParagraph"/>
-        <w:numPr>
-          <w:ilvl w:val="0"/>
-          <w:numId w:val="1"/>
-        </w:numPr>
-        <w:rPr>
-          <w:rFonts w:ascii="Arial" w:hAnsi="Arial" w:cs="Arial"/>
-        </w:rPr>
-      </w:pPr>
-      <w:r>
-        <w:rPr>
-          <w:rFonts w:ascii="Arial" w:hAnsi="Arial" w:cs="Arial"/>
-        </w:rPr>
-        <w:t>Thiết kế cho việc load ảnh, load video, đưa video từ các nguồn khác (youtube,…)</w:t>
-      </w:r>
-    </w:p>
-    <w:p>
-      <w:pPr>
-        <w:pStyle w:val="ListParagraph"/>
-        <w:numPr>
-          <w:ilvl w:val="0"/>
-          <w:numId w:val="1"/>
-        </w:numPr>
-        <w:rPr>
-          <w:rFonts w:ascii="Arial" w:hAnsi="Arial" w:cs="Arial"/>
-        </w:rPr>
-      </w:pPr>
-      <w:r>
-        <w:rPr>
-          <w:rFonts w:ascii="Arial" w:hAnsi="Arial" w:cs="Arial"/>
-        </w:rPr>
-        <w:t>Thiết kế có khả năng mở rộng (có thể thêm/bớt các chủ đề), nâng cấp site.</w:t>
-      </w:r>
-    </w:p>
-    <w:p>
-      <w:pPr>
-        <w:pStyle w:val="ListParagraph"/>
-        <w:numPr>
-          <w:ilvl w:val="0"/>
-          <w:numId w:val="1"/>
-        </w:numPr>
-        <w:rPr>
-          <w:rFonts w:ascii="Arial" w:hAnsi="Arial" w:cs="Arial"/>
-        </w:rPr>
-      </w:pPr>
-      <w:r>
-        <w:rPr>
-          <w:rFonts w:ascii="Arial" w:hAnsi="Arial" w:cs="Arial"/>
-        </w:rPr>
-        <w:t>Tag Cloud</w:t>
-      </w:r>
-      <w:r>
-        <w:rPr>
-          <w:rFonts w:ascii="Arial" w:hAnsi="Arial" w:cs="Arial"/>
-        </w:rPr>
-        <w:t xml:space="preserve"> (later)</w:t>
-      </w:r>
-    </w:p>
-    <w:p>
-      <w:pPr>
-        <w:pStyle w:val="ListParagraph"/>
-        <w:numPr>
-          <w:ilvl w:val="0"/>
-          <w:numId w:val="1"/>
-        </w:numPr>
-        <w:rPr>
-          <w:rFonts w:ascii="Arial" w:hAnsi="Arial" w:cs="Arial"/>
-        </w:rPr>
-      </w:pPr>
-      <w:r>
-        <w:rPr>
-          <w:rFonts w:ascii="Arial" w:hAnsi="Arial" w:cs="Arial"/>
-        </w:rPr>
-        <w:t>Gui theo chủ đề</w:t>
-      </w:r>
-      <w:r>
-        <w:rPr>
-          <w:rFonts w:ascii="Arial" w:hAnsi="Arial" w:cs="Arial"/>
-        </w:rPr>
-        <w:t xml:space="preserve"> (later)</w:t>
-      </w:r>
-    </w:p>
-    <w:p>
-      <w:pPr>
-        <w:rPr>
-          <w:rFonts w:ascii="Arial" w:hAnsi="Arial" w:cs="Arial"/>
-        </w:rPr>
-      </w:pPr>
-    </w:p>
-    <w:p>
-      <w:pPr>
-        <w:rPr>
-          <w:rFonts w:ascii="Arial" w:hAnsi="Arial" w:cs="Arial"/>
-          <w:b/>
-        </w:rPr>
-      </w:pPr>
-      <w:r>
-        <w:rPr>
-          <w:rFonts w:ascii="Arial" w:hAnsi="Arial" w:cs="Arial"/>
-          <w:b/>
-          <w:highlight w:val="yellow"/>
-        </w:rPr>
-        <w:t>NOTE:</w:t>
-      </w:r>
-    </w:p>
-    <w:p>
-      <w:pPr>
-        <w:rPr>
-          <w:rFonts w:ascii="Arial" w:hAnsi="Arial" w:cs="Arial"/>
-        </w:rPr>
-      </w:pPr>
-      <w:r>
-        <w:rPr>
-          <w:rFonts w:ascii="Arial" w:hAnsi="Arial" w:cs="Arial"/>
-        </w:rPr>
-        <w:t>RAO NHANH:</w:t>
-      </w:r>
-      <w:r>
-        <w:rPr>
-          <w:rFonts w:ascii="Arial" w:hAnsi="Arial" w:cs="Arial"/>
-        </w:rPr>
-        <w:t xml:space="preserve"> </w:t>
-      </w:r>
-      <w:r>
-        <w:rPr>
-          <w:rFonts w:ascii="Arial" w:hAnsi="Arial" w:cs="Arial"/>
-        </w:rPr>
-        <w:t>layout giống rao vặt vnexpress.</w:t>
-      </w:r>
-    </w:p>
-    <w:p>
-      <w:pPr>
-        <w:rPr>
-          <w:rFonts w:ascii="Arial" w:hAnsi="Arial" w:cs="Arial"/>
-        </w:rPr>
-      </w:pPr>
-      <w:r>
-        <w:rPr>
-          <w:rFonts w:ascii="Arial" w:hAnsi="Arial" w:cs="Arial"/>
-        </w:rPr>
-        <w:t>Tính năng: mỗi chủ đề rao vặt sẽ có danh sách các tin rao vặt. những tin có phí rao vặt cao nhất (quyết định của owner site) sẽ luôn luôn đứng top, top này sẽ thay đổi theo thời gian quy định và quy định vị trí xếp hạng, với các tin không được xét vào vị trí xếp hạng, sẽ có vị trí xếp hạng là null. Và sẽ được hiển thị bên dưới tin top.</w:t>
-      </w:r>
-    </w:p>
-    <w:p>
-      <w:pPr>
-        <w:rPr>
-          <w:rFonts w:ascii="Arial" w:hAnsi="Arial" w:cs="Arial"/>
-        </w:rPr>
-      </w:pPr>
-      <w:r>
-        <w:rPr>
-          <w:rFonts w:ascii="Arial" w:hAnsi="Arial" w:cs="Arial"/>
-        </w:rPr>
-        <w:t>PORTLET: TIN NOI BAT</w:t>
-      </w:r>
-      <w:r>
-        <w:rPr>
-          <w:rFonts w:ascii="Arial" w:hAnsi="Arial" w:cs="Arial"/>
-        </w:rPr>
-        <w:t xml:space="preserve"> (thể hiện giống volang)</w:t>
-      </w:r>
-    </w:p>
-    <w:p>
-      <w:pPr>
-        <w:rPr>
-          <w:rFonts w:ascii="Arial" w:hAnsi="Arial" w:cs="Arial"/>
-        </w:rPr>
-      </w:pPr>
-      <w:r>
-        <w:rPr>
-          <w:rFonts w:ascii="Arial" w:hAnsi="Arial" w:cs="Arial"/>
-        </w:rPr>
-        <w:t xml:space="preserve">PORLET: CHU DE (1tin chính có hình minh họa, description, </w:t>
-      </w:r>
-      <w:r>
-        <w:rPr>
-          <w:rFonts w:ascii="Arial" w:hAnsi="Arial" w:cs="Arial"/>
-        </w:rPr>
-        <w:t>bên cạnh thể hiện link text cùng chủ đề</w:t>
-      </w:r>
-      <w:r>
-        <w:rPr>
-          <w:rFonts w:ascii="Arial" w:hAnsi="Arial" w:cs="Arial"/>
-        </w:rPr>
-        <w:t>.</w:t>
-      </w:r>
-      <w:r>
-        <w:rPr>
-          <w:rFonts w:ascii="Arial" w:hAnsi="Arial" w:cs="Arial"/>
-        </w:rPr>
-        <w:t>)</w:t>
-      </w:r>
-    </w:p>
-    <w:p>
-      <w:pPr>
         <w:rPr>
           <w:rFonts w:ascii="Arial" w:hAnsi="Arial" w:cs="Arial"/>
         </w:rPr>
@@ -1718,27 +1877,6 @@
         </w:rPr>
         <w:t>Sẽ có master list quản lý page theo layout</w:t>
       </w:r>
-    </w:p>
-    <w:p>
-      <w:pPr>
-        <w:rPr>
-          <w:rFonts w:ascii="Arial" w:hAnsi="Arial" w:cs="Arial"/>
-        </w:rPr>
-      </w:pPr>
-    </w:p>
-    <w:p>
-      <w:pPr>
-        <w:rPr>
-          <w:rFonts w:ascii="Arial" w:hAnsi="Arial" w:cs="Arial"/>
-        </w:rPr>
-      </w:pPr>
-    </w:p>
-    <w:p>
-      <w:pPr>
-        <w:rPr>
-          <w:rFonts w:ascii="Arial" w:hAnsi="Arial" w:cs="Arial"/>
-        </w:rPr>
-      </w:pPr>
     </w:p>
     <w:p>
       <w:pPr>
@@ -2809,8 +2947,244 @@
       <w:pPr>
         <w:rPr>
           <w:rFonts w:ascii="Arial" w:hAnsi="Arial" w:cs="Arial"/>
-        </w:rPr>
-      </w:pPr>
+          <w:b/>
+          <w:u w:val="single"/>
+        </w:rPr>
+      </w:pPr>
+      <w:r>
+        <w:rPr>
+          <w:rFonts w:ascii="Arial" w:hAnsi="Arial" w:cs="Arial"/>
+          <w:b/>
+          <w:highlight w:val="yellow"/>
+          <w:u w:val="single"/>
+        </w:rPr>
+        <w:t>Cập nhật 04/03/2011</w:t>
+      </w:r>
+    </w:p>
+    <w:p>
+      <w:pPr>
+        <w:rPr>
+          <w:rFonts w:ascii="Arial" w:hAnsi="Arial" w:cs="Arial"/>
+          <w:b/>
+        </w:rPr>
+      </w:pPr>
+      <w:r>
+        <w:rPr>
+          <w:rFonts w:ascii="Arial" w:hAnsi="Arial" w:cs="Arial"/>
+          <w:b/>
+        </w:rPr>
+        <w:t xml:space="preserve">Layout: </w:t>
+      </w:r>
+    </w:p>
+    <w:p>
+      <w:pPr>
+        <w:pStyle w:val="ListParagraph"/>
+        <w:numPr>
+          <w:ilvl w:val="0"/>
+          <w:numId w:val="11"/>
+        </w:numPr>
+        <w:rPr>
+          <w:rFonts w:ascii="Arial" w:hAnsi="Arial" w:cs="Arial"/>
+          <w:b/>
+        </w:rPr>
+      </w:pPr>
+      <w:r>
+        <w:rPr>
+          <w:rFonts w:ascii="Arial" w:hAnsi="Arial" w:cs="Arial"/>
+          <w:b/>
+        </w:rPr>
+        <w:t>B</w:t>
+      </w:r>
+      <w:r>
+        <w:rPr>
+          <w:rFonts w:ascii="Arial" w:hAnsi="Arial" w:cs="Arial"/>
+          <w:b/>
+        </w:rPr>
+        <w:t>ố cục trang hom</w:t>
+      </w:r>
+      <w:r>
+        <w:rPr>
+          <w:rFonts w:ascii="Arial" w:hAnsi="Arial" w:cs="Arial"/>
+          <w:b/>
+        </w:rPr>
+        <w:t>e</w:t>
+      </w:r>
+    </w:p>
+    <w:p>
+      <w:pPr>
+        <w:pStyle w:val="ListParagraph"/>
+        <w:numPr>
+          <w:ilvl w:val="0"/>
+          <w:numId w:val="1"/>
+        </w:numPr>
+        <w:rPr>
+          <w:rFonts w:ascii="Arial" w:hAnsi="Arial" w:cs="Arial"/>
+        </w:rPr>
+      </w:pPr>
+      <w:r>
+        <w:rPr>
+          <w:rFonts w:ascii="Arial" w:hAnsi="Arial" w:cs="Arial"/>
+        </w:rPr>
+        <w:t>Portlet tin chủ đề: bố trí dạng 2 cột</w:t>
+      </w:r>
+    </w:p>
+    <w:p>
+      <w:pPr>
+        <w:pStyle w:val="ListParagraph"/>
+        <w:numPr>
+          <w:ilvl w:val="0"/>
+          <w:numId w:val="1"/>
+        </w:numPr>
+        <w:rPr>
+          <w:rFonts w:ascii="Arial" w:hAnsi="Arial" w:cs="Arial"/>
+        </w:rPr>
+      </w:pPr>
+      <w:r>
+        <w:rPr>
+          <w:rFonts w:ascii="Arial" w:hAnsi="Arial" w:cs="Arial"/>
+        </w:rPr>
+        <w:t>Thêm porlet Sự kiện nổi bật (bên dưới porlet tin hot – bên trên portlet tin chủ đề)</w:t>
+      </w:r>
+      <w:r>
+        <w:rPr>
+          <w:rFonts w:ascii="Arial" w:hAnsi="Arial" w:cs="Arial"/>
+        </w:rPr>
+        <w:t>(bố trí khoảng 4-5 tin, bao gồm 1 hình đại diện + 1 title. Tin sẽ được lấ</w:t>
+      </w:r>
+      <w:r>
+        <w:rPr>
+          <w:rFonts w:ascii="Arial" w:hAnsi="Arial" w:cs="Arial"/>
+        </w:rPr>
+        <w:t>y theo: 5 tin có</w:t>
+      </w:r>
+      <w:r>
+        <w:rPr>
+          <w:rFonts w:ascii="Arial" w:hAnsi="Arial" w:cs="Arial"/>
+        </w:rPr>
+        <w:t xml:space="preserve"> pageview</w:t>
+      </w:r>
+      <w:r>
+        <w:rPr>
+          <w:rFonts w:ascii="Arial" w:hAnsi="Arial" w:cs="Arial"/>
+        </w:rPr>
+        <w:t xml:space="preserve"> cao nhất</w:t>
+      </w:r>
+      <w:r>
+        <w:rPr>
+          <w:rFonts w:ascii="Arial" w:hAnsi="Arial" w:cs="Arial"/>
+        </w:rPr>
+        <w:t xml:space="preserve"> trong tháng</w:t>
+      </w:r>
+      <w:r>
+        <w:rPr>
+          <w:rFonts w:ascii="Arial" w:hAnsi="Arial" w:cs="Arial"/>
+        </w:rPr>
+        <w:t>)</w:t>
+      </w:r>
+    </w:p>
+    <w:p>
+      <w:pPr>
+        <w:pStyle w:val="ListParagraph"/>
+        <w:numPr>
+          <w:ilvl w:val="0"/>
+          <w:numId w:val="11"/>
+        </w:numPr>
+        <w:rPr>
+          <w:rFonts w:ascii="Arial" w:hAnsi="Arial" w:cs="Arial"/>
+          <w:b/>
+        </w:rPr>
+      </w:pPr>
+      <w:r>
+        <w:rPr>
+          <w:rFonts w:ascii="Arial" w:hAnsi="Arial" w:cs="Arial"/>
+          <w:b/>
+        </w:rPr>
+        <w:t>Bố cục theo chủ đề</w:t>
+      </w:r>
+    </w:p>
+    <w:p>
+      <w:pPr>
+        <w:pStyle w:val="ListParagraph"/>
+        <w:numPr>
+          <w:ilvl w:val="0"/>
+          <w:numId w:val="1"/>
+        </w:numPr>
+        <w:rPr>
+          <w:rFonts w:ascii="Arial" w:hAnsi="Arial" w:cs="Arial"/>
+        </w:rPr>
+      </w:pPr>
+      <w:r>
+        <w:rPr>
+          <w:rFonts w:ascii="Arial" w:hAnsi="Arial" w:cs="Arial"/>
+        </w:rPr>
+        <w:t>Thêm portlet tin hot-tin mới như trang chủ (nhưng tin hot- tin mới lấy theo chủ đề)</w:t>
+      </w:r>
+    </w:p>
+    <w:p>
+      <w:pPr>
+        <w:pStyle w:val="ListParagraph"/>
+        <w:numPr>
+          <w:ilvl w:val="0"/>
+          <w:numId w:val="1"/>
+        </w:numPr>
+        <w:rPr>
+          <w:rFonts w:ascii="Arial" w:hAnsi="Arial" w:cs="Arial"/>
+        </w:rPr>
+      </w:pPr>
+      <w:r>
+        <w:rPr>
+          <w:rFonts w:ascii="Arial" w:hAnsi="Arial" w:cs="Arial"/>
+        </w:rPr>
+        <w:t>Thể hiện danh sách tin theo 1 cột</w:t>
+      </w:r>
+    </w:p>
+    <w:p>
+      <w:pPr>
+        <w:pStyle w:val="ListParagraph"/>
+        <w:numPr>
+          <w:ilvl w:val="0"/>
+          <w:numId w:val="1"/>
+        </w:numPr>
+        <w:rPr>
+          <w:rFonts w:ascii="Arial" w:hAnsi="Arial" w:cs="Arial"/>
+        </w:rPr>
+      </w:pPr>
+      <w:r>
+        <w:rPr>
+          <w:rFonts w:ascii="Arial" w:hAnsi="Arial" w:cs="Arial"/>
+        </w:rPr>
+        <w:t>Dưới quảng cáo chính sẽ là porlet Tiêu điểm(Thể hiện 5 tin tiêu điểm theo chủ đề hiệ</w:t>
+      </w:r>
+      <w:r>
+        <w:rPr>
+          <w:rFonts w:ascii="Arial" w:hAnsi="Arial" w:cs="Arial"/>
+        </w:rPr>
+        <w:t>n hành, danh sách này sẽ do quản trị nội dung trang web chọn)</w:t>
+      </w:r>
+    </w:p>
+    <w:p>
+      <w:pPr>
+        <w:rPr>
+          <w:rFonts w:ascii="Arial" w:hAnsi="Arial" w:cs="Arial"/>
+          <w:i/>
+        </w:rPr>
+      </w:pPr>
+      <w:r>
+        <w:rPr>
+          <w:rFonts w:ascii="Arial" w:hAnsi="Arial" w:cs="Arial"/>
+          <w:i/>
+          <w:highlight w:val="yellow"/>
+        </w:rPr>
+        <w:t xml:space="preserve">(*) </w:t>
+      </w:r>
+      <w:r>
+        <w:rPr>
+          <w:rFonts w:ascii="Arial" w:hAnsi="Arial" w:cs="Arial"/>
+          <w:i/>
+          <w:highlight w:val="yellow"/>
+        </w:rPr>
+        <w:t>Phần home, khoảng cách từ menu xuống portlet tin mới – tin hot cần chỉnh sửa lại cho có sự gắn kết hài hòa. Hiện tại trông hơi rời rạc</w:t>
+      </w:r>
     </w:p>
     <w:sectPr>
       <w:headerReference w:type="even" r:id="rId9"/>
@@ -3016,7 +3390,7 @@
                       <w:noProof/>
                       <w:color w:val="FFFFFF" w:themeColor="background1"/>
                     </w:rPr>
-                    <w:t>4</w:t>
+                    <w:t>5</w:t>
                   </w:r>
                 </w:fldSimple>
               </w:p>
@@ -3063,7 +3437,7 @@
         <v:path o:extrusionok="f" gradientshapeok="t" o:connecttype="rect"/>
         <o:lock v:ext="edit" aspectratio="t"/>
       </v:shapetype>
-      <v:shape id="_x0000_i1028" type="#_x0000_t75" style="width:11.25pt;height:11.25pt" o:bullet="t">
+      <v:shape id="_x0000_i1080" type="#_x0000_t75" style="width:11.5pt;height:11.5pt" o:bullet="t">
         <v:imagedata r:id="rId1" o:title="mso38FB"/>
       </v:shape>
     </w:pict>
@@ -3182,6 +3556,119 @@
     </w:lvl>
   </w:abstractNum>
   <w:abstractNum w:abstractNumId="1">
+    <w:nsid w:val="0B5C67A5"/>
+    <w:multiLevelType w:val="hybridMultilevel"/>
+    <w:tmpl w:val="2E12AEE2"/>
+    <w:lvl w:ilvl="0" w:tplc="3418E2BE">
+      <w:start w:val="2"/>
+      <w:numFmt w:val="bullet"/>
+      <w:lvlText w:val="-"/>
+      <w:lvlJc w:val="left"/>
+      <w:pPr>
+        <w:ind w:left="1080" w:hanging="360"/>
+      </w:pPr>
+      <w:rPr>
+        <w:rFonts w:ascii="Arial" w:eastAsiaTheme="minorEastAsia" w:hAnsi="Arial" w:cs="Arial" w:hint="default"/>
+      </w:rPr>
+    </w:lvl>
+    <w:lvl w:ilvl="1" w:tplc="04090003" w:tentative="1">
+      <w:start w:val="1"/>
+      <w:numFmt w:val="bullet"/>
+      <w:lvlText w:val="o"/>
+      <w:lvlJc w:val="left"/>
+      <w:pPr>
+        <w:ind w:left="1800" w:hanging="360"/>
+      </w:pPr>
+      <w:rPr>
+        <w:rFonts w:ascii="Courier New" w:hAnsi="Courier New" w:cs="Courier New" w:hint="default"/>
+      </w:rPr>
+    </w:lvl>
+    <w:lvl w:ilvl="2" w:tplc="04090005" w:tentative="1">
+      <w:start w:val="1"/>
+      <w:numFmt w:val="bullet"/>
+      <w:lvlText w:val=""/>
+      <w:lvlJc w:val="left"/>
+      <w:pPr>
+        <w:ind w:left="2520" w:hanging="360"/>
+      </w:pPr>
+      <w:rPr>
+        <w:rFonts w:ascii="Wingdings" w:hAnsi="Wingdings" w:hint="default"/>
+      </w:rPr>
+    </w:lvl>
+    <w:lvl w:ilvl="3" w:tplc="04090001" w:tentative="1">
+      <w:start w:val="1"/>
+      <w:numFmt w:val="bullet"/>
+      <w:lvlText w:val=""/>
+      <w:lvlJc w:val="left"/>
+      <w:pPr>
+        <w:ind w:left="3240" w:hanging="360"/>
+      </w:pPr>
+      <w:rPr>
+        <w:rFonts w:ascii="Symbol" w:hAnsi="Symbol" w:hint="default"/>
+      </w:rPr>
+    </w:lvl>
+    <w:lvl w:ilvl="4" w:tplc="04090003" w:tentative="1">
+      <w:start w:val="1"/>
+      <w:numFmt w:val="bullet"/>
+      <w:lvlText w:val="o"/>
+      <w:lvlJc w:val="left"/>
+      <w:pPr>
+        <w:ind w:left="3960" w:hanging="360"/>
+      </w:pPr>
+      <w:rPr>
+        <w:rFonts w:ascii="Courier New" w:hAnsi="Courier New" w:cs="Courier New" w:hint="default"/>
+      </w:rPr>
+    </w:lvl>
+    <w:lvl w:ilvl="5" w:tplc="04090005" w:tentative="1">
+      <w:start w:val="1"/>
+      <w:numFmt w:val="bullet"/>
+      <w:lvlText w:val=""/>
+      <w:lvlJc w:val="left"/>
+      <w:pPr>
+        <w:ind w:left="4680" w:hanging="360"/>
+      </w:pPr>
+      <w:rPr>
+        <w:rFonts w:ascii="Wingdings" w:hAnsi="Wingdings" w:hint="default"/>
+      </w:rPr>
+    </w:lvl>
+    <w:lvl w:ilvl="6" w:tplc="04090001" w:tentative="1">
+      <w:start w:val="1"/>
+      <w:numFmt w:val="bullet"/>
+      <w:lvlText w:val=""/>
+      <w:lvlJc w:val="left"/>
+      <w:pPr>
+        <w:ind w:left="5400" w:hanging="360"/>
+      </w:pPr>
+      <w:rPr>
+        <w:rFonts w:ascii="Symbol" w:hAnsi="Symbol" w:hint="default"/>
+      </w:rPr>
+    </w:lvl>
+    <w:lvl w:ilvl="7" w:tplc="04090003" w:tentative="1">
+      <w:start w:val="1"/>
+      <w:numFmt w:val="bullet"/>
+      <w:lvlText w:val="o"/>
+      <w:lvlJc w:val="left"/>
+      <w:pPr>
+        <w:ind w:left="6120" w:hanging="360"/>
+      </w:pPr>
+      <w:rPr>
+        <w:rFonts w:ascii="Courier New" w:hAnsi="Courier New" w:cs="Courier New" w:hint="default"/>
+      </w:rPr>
+    </w:lvl>
+    <w:lvl w:ilvl="8" w:tplc="04090005" w:tentative="1">
+      <w:start w:val="1"/>
+      <w:numFmt w:val="bullet"/>
+      <w:lvlText w:val=""/>
+      <w:lvlJc w:val="left"/>
+      <w:pPr>
+        <w:ind w:left="6840" w:hanging="360"/>
+      </w:pPr>
+      <w:rPr>
+        <w:rFonts w:ascii="Wingdings" w:hAnsi="Wingdings" w:hint="default"/>
+      </w:rPr>
+    </w:lvl>
+  </w:abstractNum>
+  <w:abstractNum w:abstractNumId="2">
     <w:nsid w:val="0CFF5060"/>
     <w:multiLevelType w:val="hybridMultilevel"/>
     <w:tmpl w:val="5896EC16"/>
@@ -3294,7 +3781,7 @@
       </w:rPr>
     </w:lvl>
   </w:abstractNum>
-  <w:abstractNum w:abstractNumId="2">
+  <w:abstractNum w:abstractNumId="3">
     <w:nsid w:val="10361B8B"/>
     <w:multiLevelType w:val="hybridMultilevel"/>
     <w:tmpl w:val="96582008"/>
@@ -3380,7 +3867,120 @@
       </w:pPr>
     </w:lvl>
   </w:abstractNum>
-  <w:abstractNum w:abstractNumId="3">
+  <w:abstractNum w:abstractNumId="4">
+    <w:nsid w:val="155C1A89"/>
+    <w:multiLevelType w:val="hybridMultilevel"/>
+    <w:tmpl w:val="58842EF2"/>
+    <w:lvl w:ilvl="0" w:tplc="0409000B">
+      <w:start w:val="1"/>
+      <w:numFmt w:val="bullet"/>
+      <w:lvlText w:val=""/>
+      <w:lvlJc w:val="left"/>
+      <w:pPr>
+        <w:ind w:left="1440" w:hanging="360"/>
+      </w:pPr>
+      <w:rPr>
+        <w:rFonts w:ascii="Wingdings" w:hAnsi="Wingdings" w:hint="default"/>
+      </w:rPr>
+    </w:lvl>
+    <w:lvl w:ilvl="1" w:tplc="04090003" w:tentative="1">
+      <w:start w:val="1"/>
+      <w:numFmt w:val="bullet"/>
+      <w:lvlText w:val="o"/>
+      <w:lvlJc w:val="left"/>
+      <w:pPr>
+        <w:ind w:left="2160" w:hanging="360"/>
+      </w:pPr>
+      <w:rPr>
+        <w:rFonts w:ascii="Courier New" w:hAnsi="Courier New" w:cs="Courier New" w:hint="default"/>
+      </w:rPr>
+    </w:lvl>
+    <w:lvl w:ilvl="2" w:tplc="04090005" w:tentative="1">
+      <w:start w:val="1"/>
+      <w:numFmt w:val="bullet"/>
+      <w:lvlText w:val=""/>
+      <w:lvlJc w:val="left"/>
+      <w:pPr>
+        <w:ind w:left="2880" w:hanging="360"/>
+      </w:pPr>
+      <w:rPr>
+        <w:rFonts w:ascii="Wingdings" w:hAnsi="Wingdings" w:hint="default"/>
+      </w:rPr>
+    </w:lvl>
+    <w:lvl w:ilvl="3" w:tplc="04090001" w:tentative="1">
+      <w:start w:val="1"/>
+      <w:numFmt w:val="bullet"/>
+      <w:lvlText w:val=""/>
+      <w:lvlJc w:val="left"/>
+      <w:pPr>
+        <w:ind w:left="3600" w:hanging="360"/>
+      </w:pPr>
+      <w:rPr>
+        <w:rFonts w:ascii="Symbol" w:hAnsi="Symbol" w:hint="default"/>
+      </w:rPr>
+    </w:lvl>
+    <w:lvl w:ilvl="4" w:tplc="04090003" w:tentative="1">
+      <w:start w:val="1"/>
+      <w:numFmt w:val="bullet"/>
+      <w:lvlText w:val="o"/>
+      <w:lvlJc w:val="left"/>
+      <w:pPr>
+        <w:ind w:left="4320" w:hanging="360"/>
+      </w:pPr>
+      <w:rPr>
+        <w:rFonts w:ascii="Courier New" w:hAnsi="Courier New" w:cs="Courier New" w:hint="default"/>
+      </w:rPr>
+    </w:lvl>
+    <w:lvl w:ilvl="5" w:tplc="04090005" w:tentative="1">
+      <w:start w:val="1"/>
+      <w:numFmt w:val="bullet"/>
+      <w:lvlText w:val=""/>
+      <w:lvlJc w:val="left"/>
+      <w:pPr>
+        <w:ind w:left="5040" w:hanging="360"/>
+      </w:pPr>
+      <w:rPr>
+        <w:rFonts w:ascii="Wingdings" w:hAnsi="Wingdings" w:hint="default"/>
+      </w:rPr>
+    </w:lvl>
+    <w:lvl w:ilvl="6" w:tplc="04090001" w:tentative="1">
+      <w:start w:val="1"/>
+      <w:numFmt w:val="bullet"/>
+      <w:lvlText w:val=""/>
+      <w:lvlJc w:val="left"/>
+      <w:pPr>
+        <w:ind w:left="5760" w:hanging="360"/>
+      </w:pPr>
+      <w:rPr>
+        <w:rFonts w:ascii="Symbol" w:hAnsi="Symbol" w:hint="default"/>
+      </w:rPr>
+    </w:lvl>
+    <w:lvl w:ilvl="7" w:tplc="04090003" w:tentative="1">
+      <w:start w:val="1"/>
+      <w:numFmt w:val="bullet"/>
+      <w:lvlText w:val="o"/>
+      <w:lvlJc w:val="left"/>
+      <w:pPr>
+        <w:ind w:left="6480" w:hanging="360"/>
+      </w:pPr>
+      <w:rPr>
+        <w:rFonts w:ascii="Courier New" w:hAnsi="Courier New" w:cs="Courier New" w:hint="default"/>
+      </w:rPr>
+    </w:lvl>
+    <w:lvl w:ilvl="8" w:tplc="04090005" w:tentative="1">
+      <w:start w:val="1"/>
+      <w:numFmt w:val="bullet"/>
+      <w:lvlText w:val=""/>
+      <w:lvlJc w:val="left"/>
+      <w:pPr>
+        <w:ind w:left="7200" w:hanging="360"/>
+      </w:pPr>
+      <w:rPr>
+        <w:rFonts w:ascii="Wingdings" w:hAnsi="Wingdings" w:hint="default"/>
+      </w:rPr>
+    </w:lvl>
+  </w:abstractNum>
+  <w:abstractNum w:abstractNumId="5">
     <w:nsid w:val="1815028E"/>
     <w:multiLevelType w:val="hybridMultilevel"/>
     <w:tmpl w:val="3464307A"/>
@@ -3492,7 +4092,7 @@
       </w:rPr>
     </w:lvl>
   </w:abstractNum>
-  <w:abstractNum w:abstractNumId="4">
+  <w:abstractNum w:abstractNumId="6">
     <w:nsid w:val="19620A60"/>
     <w:multiLevelType w:val="hybridMultilevel"/>
     <w:tmpl w:val="6F50BC94"/>
@@ -3605,7 +4205,7 @@
       </w:rPr>
     </w:lvl>
   </w:abstractNum>
-  <w:abstractNum w:abstractNumId="5">
+  <w:abstractNum w:abstractNumId="7">
     <w:nsid w:val="1B9422F1"/>
     <w:multiLevelType w:val="hybridMultilevel"/>
     <w:tmpl w:val="58BC860A"/>
@@ -3718,10 +4318,10 @@
       </w:rPr>
     </w:lvl>
   </w:abstractNum>
-  <w:abstractNum w:abstractNumId="6">
+  <w:abstractNum w:abstractNumId="8">
     <w:nsid w:val="1EA9731B"/>
     <w:multiLevelType w:val="hybridMultilevel"/>
-    <w:tmpl w:val="070E0C42"/>
+    <w:tmpl w:val="D7AC6C2E"/>
     <w:lvl w:ilvl="0" w:tplc="04090007">
       <w:start w:val="1"/>
       <w:numFmt w:val="bullet"/>
@@ -3832,7 +4432,7 @@
       </w:rPr>
     </w:lvl>
   </w:abstractNum>
-  <w:abstractNum w:abstractNumId="7">
+  <w:abstractNum w:abstractNumId="9">
     <w:nsid w:val="21C41185"/>
     <w:multiLevelType w:val="hybridMultilevel"/>
     <w:tmpl w:val="91084B28"/>
@@ -3921,7 +4521,7 @@
       </w:pPr>
     </w:lvl>
   </w:abstractNum>
-  <w:abstractNum w:abstractNumId="8">
+  <w:abstractNum w:abstractNumId="10">
     <w:nsid w:val="2DD73F6B"/>
     <w:multiLevelType w:val="multilevel"/>
     <w:tmpl w:val="9056CA12"/>
@@ -4042,7 +4642,7 @@
       </w:rPr>
     </w:lvl>
   </w:abstractNum>
-  <w:abstractNum w:abstractNumId="9">
+  <w:abstractNum w:abstractNumId="11">
     <w:nsid w:val="3612039B"/>
     <w:multiLevelType w:val="hybridMultilevel"/>
     <w:tmpl w:val="CA547596"/>
@@ -4131,7 +4731,7 @@
       </w:pPr>
     </w:lvl>
   </w:abstractNum>
-  <w:abstractNum w:abstractNumId="10">
+  <w:abstractNum w:abstractNumId="12">
     <w:nsid w:val="3A54676D"/>
     <w:multiLevelType w:val="hybridMultilevel"/>
     <w:tmpl w:val="2C54E2F0"/>
@@ -4244,7 +4844,7 @@
       </w:rPr>
     </w:lvl>
   </w:abstractNum>
-  <w:abstractNum w:abstractNumId="11">
+  <w:abstractNum w:abstractNumId="13">
     <w:nsid w:val="3B1E3004"/>
     <w:multiLevelType w:val="hybridMultilevel"/>
     <w:tmpl w:val="953C8C0C"/>
@@ -4357,7 +4957,7 @@
       </w:rPr>
     </w:lvl>
   </w:abstractNum>
-  <w:abstractNum w:abstractNumId="12">
+  <w:abstractNum w:abstractNumId="14">
     <w:nsid w:val="442160A9"/>
     <w:multiLevelType w:val="hybridMultilevel"/>
     <w:tmpl w:val="E26831FA"/>
@@ -4470,7 +5070,7 @@
       </w:rPr>
     </w:lvl>
   </w:abstractNum>
-  <w:abstractNum w:abstractNumId="13">
+  <w:abstractNum w:abstractNumId="15">
     <w:nsid w:val="466B3C39"/>
     <w:multiLevelType w:val="hybridMultilevel"/>
     <w:tmpl w:val="920C40E2"/>
@@ -4583,7 +5183,7 @@
       </w:rPr>
     </w:lvl>
   </w:abstractNum>
-  <w:abstractNum w:abstractNumId="14">
+  <w:abstractNum w:abstractNumId="16">
     <w:nsid w:val="4DC41550"/>
     <w:multiLevelType w:val="multilevel"/>
     <w:tmpl w:val="ABBCE098"/>
@@ -4704,7 +5304,7 @@
       </w:rPr>
     </w:lvl>
   </w:abstractNum>
-  <w:abstractNum w:abstractNumId="15">
+  <w:abstractNum w:abstractNumId="17">
     <w:nsid w:val="5570015F"/>
     <w:multiLevelType w:val="hybridMultilevel"/>
     <w:tmpl w:val="1380956A"/>
@@ -4793,7 +5393,7 @@
       </w:pPr>
     </w:lvl>
   </w:abstractNum>
-  <w:abstractNum w:abstractNumId="16">
+  <w:abstractNum w:abstractNumId="18">
     <w:nsid w:val="57581485"/>
     <w:multiLevelType w:val="hybridMultilevel"/>
     <w:tmpl w:val="23443C7A"/>
@@ -4882,7 +5482,7 @@
       </w:pPr>
     </w:lvl>
   </w:abstractNum>
-  <w:abstractNum w:abstractNumId="17">
+  <w:abstractNum w:abstractNumId="19">
     <w:nsid w:val="5B301920"/>
     <w:multiLevelType w:val="hybridMultilevel"/>
     <w:tmpl w:val="3E0A522E"/>
@@ -4995,7 +5595,7 @@
       </w:rPr>
     </w:lvl>
   </w:abstractNum>
-  <w:abstractNum w:abstractNumId="18">
+  <w:abstractNum w:abstractNumId="20">
     <w:nsid w:val="6D3E2BE2"/>
     <w:multiLevelType w:val="hybridMultilevel"/>
     <w:tmpl w:val="52A04870"/>
@@ -5108,7 +5708,7 @@
       </w:rPr>
     </w:lvl>
   </w:abstractNum>
-  <w:abstractNum w:abstractNumId="19">
+  <w:abstractNum w:abstractNumId="21">
     <w:nsid w:val="71B87158"/>
     <w:multiLevelType w:val="hybridMultilevel"/>
     <w:tmpl w:val="F82080BC"/>
@@ -5222,7 +5822,7 @@
       </w:rPr>
     </w:lvl>
   </w:abstractNum>
-  <w:abstractNum w:abstractNumId="20">
+  <w:abstractNum w:abstractNumId="22">
     <w:nsid w:val="71B927D8"/>
     <w:multiLevelType w:val="hybridMultilevel"/>
     <w:tmpl w:val="75B046DC"/>
@@ -5335,7 +5935,7 @@
       </w:rPr>
     </w:lvl>
   </w:abstractNum>
-  <w:abstractNum w:abstractNumId="21">
+  <w:abstractNum w:abstractNumId="23">
     <w:nsid w:val="751F64AC"/>
     <w:multiLevelType w:val="hybridMultilevel"/>
     <w:tmpl w:val="A10256D4"/>
@@ -5424,7 +6024,7 @@
       </w:pPr>
     </w:lvl>
   </w:abstractNum>
-  <w:abstractNum w:abstractNumId="22">
+  <w:abstractNum w:abstractNumId="24">
     <w:nsid w:val="7BCD418D"/>
     <w:multiLevelType w:val="hybridMultilevel"/>
     <w:tmpl w:val="DCFC33D4"/>
@@ -5511,73 +6111,79 @@
     </w:lvl>
   </w:abstractNum>
   <w:num w:numId="1">
+    <w:abstractNumId w:val="5"/>
+  </w:num>
+  <w:num w:numId="2">
+    <w:abstractNumId w:val="24"/>
+  </w:num>
+  <w:num w:numId="3">
+    <w:abstractNumId w:val="11"/>
+  </w:num>
+  <w:num w:numId="4">
+    <w:abstractNumId w:val="18"/>
+  </w:num>
+  <w:num w:numId="5">
+    <w:abstractNumId w:val="9"/>
+  </w:num>
+  <w:num w:numId="6">
+    <w:abstractNumId w:val="23"/>
+  </w:num>
+  <w:num w:numId="7">
+    <w:abstractNumId w:val="22"/>
+  </w:num>
+  <w:num w:numId="8">
+    <w:abstractNumId w:val="6"/>
+  </w:num>
+  <w:num w:numId="9">
     <w:abstractNumId w:val="3"/>
   </w:num>
-  <w:num w:numId="2">
-    <w:abstractNumId w:val="22"/>
-  </w:num>
-  <w:num w:numId="3">
-    <w:abstractNumId w:val="9"/>
-  </w:num>
-  <w:num w:numId="4">
-    <w:abstractNumId w:val="16"/>
-  </w:num>
-  <w:num w:numId="5">
+  <w:num w:numId="10">
     <w:abstractNumId w:val="7"/>
   </w:num>
-  <w:num w:numId="6">
+  <w:num w:numId="11">
+    <w:abstractNumId w:val="8"/>
+  </w:num>
+  <w:num w:numId="12">
+    <w:abstractNumId w:val="17"/>
+  </w:num>
+  <w:num w:numId="13">
     <w:abstractNumId w:val="21"/>
   </w:num>
-  <w:num w:numId="7">
+  <w:num w:numId="14">
+    <w:abstractNumId w:val="10"/>
+  </w:num>
+  <w:num w:numId="15">
+    <w:abstractNumId w:val="14"/>
+  </w:num>
+  <w:num w:numId="16">
+    <w:abstractNumId w:val="19"/>
+  </w:num>
+  <w:num w:numId="17">
+    <w:abstractNumId w:val="13"/>
+  </w:num>
+  <w:num w:numId="18">
+    <w:abstractNumId w:val="15"/>
+  </w:num>
+  <w:num w:numId="19">
     <w:abstractNumId w:val="20"/>
   </w:num>
-  <w:num w:numId="8">
-    <w:abstractNumId w:val="4"/>
-  </w:num>
-  <w:num w:numId="9">
-    <w:abstractNumId w:val="2"/>
-  </w:num>
-  <w:num w:numId="10">
-    <w:abstractNumId w:val="5"/>
-  </w:num>
-  <w:num w:numId="11">
-    <w:abstractNumId w:val="6"/>
-  </w:num>
-  <w:num w:numId="12">
-    <w:abstractNumId w:val="15"/>
-  </w:num>
-  <w:num w:numId="13">
-    <w:abstractNumId w:val="19"/>
-  </w:num>
-  <w:num w:numId="14">
-    <w:abstractNumId w:val="8"/>
-  </w:num>
-  <w:num w:numId="15">
+  <w:num w:numId="20">
     <w:abstractNumId w:val="12"/>
-  </w:num>
-  <w:num w:numId="16">
-    <w:abstractNumId w:val="17"/>
-  </w:num>
-  <w:num w:numId="17">
-    <w:abstractNumId w:val="11"/>
-  </w:num>
-  <w:num w:numId="18">
-    <w:abstractNumId w:val="13"/>
-  </w:num>
-  <w:num w:numId="19">
-    <w:abstractNumId w:val="18"/>
-  </w:num>
-  <w:num w:numId="20">
-    <w:abstractNumId w:val="10"/>
   </w:num>
   <w:num w:numId="21">
     <w:abstractNumId w:val="0"/>
   </w:num>
   <w:num w:numId="22">
+    <w:abstractNumId w:val="2"/>
+  </w:num>
+  <w:num w:numId="23">
+    <w:abstractNumId w:val="16"/>
+  </w:num>
+  <w:num w:numId="24">
     <w:abstractNumId w:val="1"/>
   </w:num>
-  <w:num w:numId="23">
-    <w:abstractNumId w:val="14"/>
+  <w:num w:numId="25">
+    <w:abstractNumId w:val="4"/>
   </w:num>
 </w:numbering>
 </file>
@@ -5903,12 +6509,12 @@
     <w:pitch w:val="variable"/>
     <w:sig w:usb0="E0002AFF" w:usb1="C0007841" w:usb2="00000009" w:usb3="00000000" w:csb0="000001FF" w:csb1="00000000"/>
   </w:font>
-  <w:font w:name="Symbol">
-    <w:panose1 w:val="05050102010706020507"/>
-    <w:charset w:val="02"/>
-    <w:family w:val="roman"/>
+  <w:font w:name="Arial">
+    <w:panose1 w:val="020B0604020202020204"/>
+    <w:charset w:val="00"/>
+    <w:family w:val="swiss"/>
     <w:pitch w:val="variable"/>
-    <w:sig w:usb0="00000000" w:usb1="10000000" w:usb2="00000000" w:usb3="00000000" w:csb0="80000000" w:csb1="00000000"/>
+    <w:sig w:usb0="E0002AFF" w:usb1="C0007843" w:usb2="00000009" w:usb3="00000000" w:csb0="000001FF" w:csb1="00000000"/>
   </w:font>
   <w:font w:name="Courier New">
     <w:panose1 w:val="02070309020205020404"/>
@@ -5924,12 +6530,12 @@
     <w:pitch w:val="variable"/>
     <w:sig w:usb0="00000000" w:usb1="10000000" w:usb2="00000000" w:usb3="00000000" w:csb0="80000000" w:csb1="00000000"/>
   </w:font>
-  <w:font w:name="Arial">
-    <w:panose1 w:val="020B0604020202020204"/>
-    <w:charset w:val="00"/>
-    <w:family w:val="swiss"/>
+  <w:font w:name="Symbol">
+    <w:panose1 w:val="05050102010706020507"/>
+    <w:charset w:val="02"/>
+    <w:family w:val="roman"/>
     <w:pitch w:val="variable"/>
-    <w:sig w:usb0="E0002AFF" w:usb1="C0007843" w:usb2="00000009" w:usb3="00000000" w:csb0="000001FF" w:csb1="00000000"/>
+    <w:sig w:usb0="00000000" w:usb1="10000000" w:usb2="00000000" w:usb3="00000000" w:csb0="80000000" w:csb1="00000000"/>
   </w:font>
   <w:font w:name="Calibri">
     <w:panose1 w:val="020F0502020204030204"/>
@@ -5939,12 +6545,11 @@
     <w:sig w:usb0="E10002FF" w:usb1="4000ACFF" w:usb2="00000009" w:usb3="00000000" w:csb0="0000019F" w:csb1="00000000"/>
   </w:font>
   <w:font w:name="Tahoma">
-    <w:panose1 w:val="00000000000000000000"/>
+    <w:panose1 w:val="020B0604030504040204"/>
     <w:charset w:val="00"/>
     <w:family w:val="swiss"/>
-    <w:notTrueType/>
     <w:pitch w:val="variable"/>
-    <w:sig w:usb0="00000003" w:usb1="00000000" w:usb2="00000000" w:usb3="00000000" w:csb0="00000001" w:csb1="00000000"/>
+    <w:sig w:usb0="E1002EFF" w:usb1="C000605B" w:usb2="00000029" w:usb3="00000000" w:csb0="000101FF" w:csb1="00000000"/>
   </w:font>
   <w:font w:name="Cambria">
     <w:panose1 w:val="02040503050406030204"/>
@@ -5966,6 +6571,7 @@
   </w:compat>
   <w:rsids>
     <w:rsidRoot w:val="00C63F3F"/>
+    <w:rsid w:val="00634186"/>
     <w:rsid w:val="00B574D9"/>
     <w:rsid w:val="00BB5172"/>
     <w:rsid w:val="00C63F3F"/>

</xml_diff>